<commit_message>
var reduction techniques: IS and ControlVariate were added. Strange results in comparison with Rasmussen: he suggests that EU call is a good CV for AMput while it is seems to be good CV for the AMcall as correlation is strong. Check the sign in correlation expression. Fix the imoportance sampling algo
</commit_message>
<xml_diff>
--- a/MonteCarlo/Brownian Motion and related financial models.docx
+++ b/MonteCarlo/Brownian Motion and related financial models.docx
@@ -57,6 +57,14 @@
         </w:rPr>
         <w:t>Brownian Motion Simulation and related models</w:t>
       </w:r>
+      <w:r>
+        <w:rPr>
+          <w:b/>
+          <w:szCs w:val="28"/>
+          <w:lang w:val="en-US"/>
+        </w:rPr>
+        <w:t xml:space="preserve"> in Finance</w:t>
+      </w:r>
     </w:p>
     <w:p>
       <w:pPr>
@@ -85,17 +93,7 @@
           <w:szCs w:val="28"/>
           <w:lang w:val="en-US"/>
         </w:rPr>
-        <w:t xml:space="preserve">By QFRM 2 Student: </w:t>
-      </w:r>
-      <w:bookmarkStart w:id="0" w:name="_GoBack"/>
-      <w:bookmarkEnd w:id="0"/>
-      <w:r>
-        <w:rPr>
-          <w:b/>
-          <w:szCs w:val="28"/>
-          <w:lang w:val="en-US"/>
-        </w:rPr>
-        <w:t xml:space="preserve"> Bondarenko Maksym</w:t>
+        <w:t>By QFRM 2 Student:  Bondarenko Maksym</w:t>
       </w:r>
     </w:p>
     <w:p>
@@ -314,6 +312,13 @@
     </w:p>
     <w:sdt>
       <w:sdtPr>
+        <w:rPr>
+          <w:rFonts w:ascii="Times New Roman" w:eastAsia="Calibri" w:hAnsi="Times New Roman" w:cs="Times New Roman"/>
+          <w:color w:val="auto"/>
+          <w:sz w:val="28"/>
+          <w:szCs w:val="22"/>
+          <w:lang w:val="fr-FR"/>
+        </w:rPr>
         <w:id w:val="-1897574484"/>
         <w:docPartObj>
           <w:docPartGallery w:val="Table of Contents"/>
@@ -322,14 +327,9 @@
       </w:sdtPr>
       <w:sdtEndPr>
         <w:rPr>
-          <w:rFonts w:ascii="Times New Roman" w:eastAsia="Calibri" w:hAnsi="Times New Roman" w:cs="Times New Roman"/>
           <w:b/>
           <w:bCs/>
           <w:noProof/>
-          <w:color w:val="auto"/>
-          <w:sz w:val="28"/>
-          <w:szCs w:val="22"/>
-          <w:lang w:val="fr-FR"/>
         </w:rPr>
       </w:sdtEndPr>
       <w:sdtContent>
@@ -1819,7 +1819,7 @@
           <w:lang w:val="en-US"/>
         </w:rPr>
       </w:pPr>
-      <w:bookmarkStart w:id="1" w:name="_Toc473590995"/>
+      <w:bookmarkStart w:id="0" w:name="_Toc473590995"/>
       <w:r>
         <w:rPr>
           <w:rFonts w:ascii="Times New Roman" w:hAnsi="Times New Roman" w:cs="Times New Roman"/>
@@ -1828,7 +1828,7 @@
         <w:lastRenderedPageBreak/>
         <w:t>INTRODUCTION</w:t>
       </w:r>
-      <w:bookmarkEnd w:id="1"/>
+      <w:bookmarkEnd w:id="0"/>
     </w:p>
     <w:p>
       <w:pPr>
@@ -2543,7 +2543,7 @@
           <w:lang w:val="en-US"/>
         </w:rPr>
       </w:pPr>
-      <w:bookmarkStart w:id="2" w:name="_Toc473590996"/>
+      <w:bookmarkStart w:id="1" w:name="_Toc473590996"/>
       <w:r>
         <w:rPr>
           <w:rFonts w:ascii="Times New Roman" w:hAnsi="Times New Roman" w:cs="Times New Roman"/>
@@ -2552,7 +2552,7 @@
         <w:lastRenderedPageBreak/>
         <w:t>SIMULATION OF RANDOM VARIABLES</w:t>
       </w:r>
-      <w:bookmarkEnd w:id="2"/>
+      <w:bookmarkEnd w:id="1"/>
     </w:p>
     <w:p>
       <w:pPr>
@@ -2574,7 +2574,7 @@
           <w:lang w:val="en-US"/>
         </w:rPr>
       </w:pPr>
-      <w:bookmarkStart w:id="3" w:name="_Toc473590997"/>
+      <w:bookmarkStart w:id="2" w:name="_Toc473590997"/>
       <w:r>
         <w:rPr>
           <w:rFonts w:ascii="Times New Roman" w:hAnsi="Times New Roman" w:cs="Times New Roman"/>
@@ -2595,7 +2595,7 @@
         </w:rPr>
         <w:t xml:space="preserve"> in simulation of normal distribution</w:t>
       </w:r>
-      <w:bookmarkEnd w:id="3"/>
+      <w:bookmarkEnd w:id="2"/>
     </w:p>
     <w:p>
       <w:pPr>
@@ -3477,43 +3477,7 @@
                       <w:szCs w:val="28"/>
                       <w:lang w:val="en-US"/>
                     </w:rPr>
-                    <m:t xml:space="preserve"> = </m:t>
-                  </m:r>
-                  <m:r>
-                    <w:rPr>
-                      <w:rFonts w:ascii="Cambria Math" w:hAnsi="Cambria Math"/>
-                      <w:color w:val="000000"/>
-                      <w:szCs w:val="28"/>
-                      <w:lang w:val="en-US"/>
-                    </w:rPr>
-                    <m:t>-</m:t>
-                  </m:r>
-                  <m:r>
-                    <w:rPr>
-                      <w:rFonts w:ascii="Cambria Math" w:hAnsi="Cambria Math"/>
-                      <w:color w:val="000000"/>
-                      <w:szCs w:val="28"/>
-                      <w:lang w:val="en-US"/>
-                    </w:rPr>
-                    <m:t xml:space="preserve">2 ln </m:t>
-                  </m:r>
-                  <m:r>
-                    <w:rPr>
-                      <w:rFonts w:ascii="Cambria Math" w:hAnsi="Cambria Math"/>
-                      <w:color w:val="000000"/>
-                      <w:szCs w:val="28"/>
-                      <w:lang w:val="en-US"/>
-                    </w:rPr>
-                    <m:t>U</m:t>
-                  </m:r>
-                  <m:r>
-                    <w:rPr>
-                      <w:rFonts w:ascii="Cambria Math" w:hAnsi="Cambria Math"/>
-                      <w:color w:val="000000"/>
-                      <w:szCs w:val="28"/>
-                      <w:lang w:val="en-US"/>
-                    </w:rPr>
-                    <m:t>1 (</m:t>
+                    <m:t xml:space="preserve"> = -2 ln U1 (</m:t>
                   </m:r>
                   <m:func>
                     <m:funcPr>
@@ -3620,16 +3584,7 @@
                       <w:szCs w:val="28"/>
                       <w:lang w:val="en-US"/>
                     </w:rPr>
-                    <m:t xml:space="preserve"> θ</m:t>
-                  </m:r>
-                  <m:r>
-                    <w:rPr>
-                      <w:rFonts w:ascii="Cambria Math" w:hAnsi="Cambria Math"/>
-                      <w:color w:val="000000"/>
-                      <w:szCs w:val="28"/>
-                      <w:lang w:val="en-US"/>
-                    </w:rPr>
-                    <m:t>= 2</m:t>
+                    <m:t xml:space="preserve"> θ= 2</m:t>
                   </m:r>
                   <m:r>
                     <w:rPr>
@@ -3646,34 +3601,7 @@
                       <w:szCs w:val="28"/>
                       <w:lang w:val="en-US"/>
                     </w:rPr>
-                    <m:t>U</m:t>
-                  </m:r>
-                  <m:r>
-                    <w:rPr>
-                      <w:rFonts w:ascii="Cambria Math" w:hAnsi="Cambria Math"/>
-                      <w:color w:val="000000"/>
-                      <w:szCs w:val="28"/>
-                      <w:lang w:val="en-US"/>
-                    </w:rPr>
-                    <m:t>2 (follows Uniform on [0</m:t>
-                  </m:r>
-                  <m:r>
-                    <w:rPr>
-                      <w:rFonts w:ascii="Cambria Math" w:hAnsi="Cambria Math"/>
-                      <w:color w:val="000000"/>
-                      <w:szCs w:val="28"/>
-                      <w:lang w:val="en-US"/>
-                    </w:rPr>
-                    <m:t xml:space="preserve">, </m:t>
-                  </m:r>
-                  <m:r>
-                    <w:rPr>
-                      <w:rFonts w:ascii="Cambria Math" w:hAnsi="Cambria Math"/>
-                      <w:color w:val="000000"/>
-                      <w:szCs w:val="28"/>
-                      <w:lang w:val="en-US"/>
-                    </w:rPr>
-                    <m:t>2</m:t>
+                    <m:t>U2 (follows Uniform on [0, 2</m:t>
                   </m:r>
                   <m:r>
                     <w:rPr>
@@ -3912,70 +3840,7 @@
                       <w:szCs w:val="28"/>
                       <w:lang w:val="en-US"/>
                     </w:rPr>
-                    <m:t>X</m:t>
-                  </m:r>
-                  <m:r>
-                    <w:rPr>
-                      <w:rFonts w:ascii="Cambria Math" w:hAnsi="Cambria Math"/>
-                      <w:color w:val="000000"/>
-                      <w:szCs w:val="28"/>
-                      <w:lang w:val="en-US"/>
-                    </w:rPr>
-                    <m:t>1 = (</m:t>
-                  </m:r>
-                  <m:r>
-                    <w:rPr>
-                      <w:rFonts w:ascii="Cambria Math" w:hAnsi="Cambria Math"/>
-                      <w:color w:val="000000"/>
-                      <w:szCs w:val="28"/>
-                      <w:lang w:val="en-US"/>
-                    </w:rPr>
-                    <m:t>-</m:t>
-                  </m:r>
-                  <m:r>
-                    <w:rPr>
-                      <w:rFonts w:ascii="Cambria Math" w:hAnsi="Cambria Math"/>
-                      <w:color w:val="000000"/>
-                      <w:szCs w:val="28"/>
-                      <w:lang w:val="en-US"/>
-                    </w:rPr>
-                    <m:t xml:space="preserve">2 ln </m:t>
-                  </m:r>
-                  <m:r>
-                    <w:rPr>
-                      <w:rFonts w:ascii="Cambria Math" w:hAnsi="Cambria Math"/>
-                      <w:color w:val="000000"/>
-                      <w:szCs w:val="28"/>
-                      <w:lang w:val="en-US"/>
-                    </w:rPr>
-                    <m:t>U</m:t>
-                  </m:r>
-                  <m:r>
-                    <w:rPr>
-                      <w:rFonts w:ascii="Cambria Math" w:hAnsi="Cambria Math"/>
-                      <w:color w:val="000000"/>
-                      <w:szCs w:val="28"/>
-                      <w:lang w:val="en-US"/>
-                    </w:rPr>
-                    <m:t>1)1</m:t>
-                  </m:r>
-                  <m:r>
-                    <w:rPr>
-                      <w:rFonts w:ascii="Cambria Math" w:hAnsi="Cambria Math"/>
-                      <w:color w:val="000000"/>
-                      <w:szCs w:val="28"/>
-                      <w:lang w:val="en-US"/>
-                    </w:rPr>
-                    <m:t>/</m:t>
-                  </m:r>
-                  <m:r>
-                    <w:rPr>
-                      <w:rFonts w:ascii="Cambria Math" w:hAnsi="Cambria Math"/>
-                      <w:color w:val="000000"/>
-                      <w:szCs w:val="28"/>
-                      <w:lang w:val="en-US"/>
-                    </w:rPr>
-                    <m:t>2 cos(2</m:t>
+                    <m:t>X1 = (-2 ln U1)1/2 cos(2</m:t>
                   </m:r>
                   <m:r>
                     <w:rPr>
@@ -3992,16 +3857,7 @@
                       <w:szCs w:val="28"/>
                       <w:lang w:val="en-US"/>
                     </w:rPr>
-                    <m:t>U</m:t>
-                  </m:r>
-                  <m:r>
-                    <w:rPr>
-                      <w:rFonts w:ascii="Cambria Math" w:hAnsi="Cambria Math"/>
-                      <w:color w:val="000000"/>
-                      <w:szCs w:val="28"/>
-                      <w:lang w:val="en-US"/>
-                    </w:rPr>
-                    <m:t xml:space="preserve">2) </m:t>
+                    <m:t xml:space="preserve">U2) </m:t>
                   </m:r>
                 </m:e>
                 <m:e>
@@ -4012,61 +3868,7 @@
                       <w:szCs w:val="28"/>
                       <w:lang w:val="en-US"/>
                     </w:rPr>
-                    <m:t>X2 = (</m:t>
-                  </m:r>
-                  <m:r>
-                    <w:rPr>
-                      <w:rFonts w:ascii="Cambria Math" w:hAnsi="Cambria Math"/>
-                      <w:color w:val="000000"/>
-                      <w:szCs w:val="28"/>
-                      <w:lang w:val="en-US"/>
-                    </w:rPr>
-                    <m:t>-</m:t>
-                  </m:r>
-                  <m:r>
-                    <w:rPr>
-                      <w:rFonts w:ascii="Cambria Math" w:hAnsi="Cambria Math"/>
-                      <w:color w:val="000000"/>
-                      <w:szCs w:val="28"/>
-                      <w:lang w:val="en-US"/>
-                    </w:rPr>
-                    <m:t xml:space="preserve">2 ln </m:t>
-                  </m:r>
-                  <m:r>
-                    <w:rPr>
-                      <w:rFonts w:ascii="Cambria Math" w:hAnsi="Cambria Math"/>
-                      <w:color w:val="000000"/>
-                      <w:szCs w:val="28"/>
-                      <w:lang w:val="en-US"/>
-                    </w:rPr>
-                    <m:t>U</m:t>
-                  </m:r>
-                  <m:r>
-                    <w:rPr>
-                      <w:rFonts w:ascii="Cambria Math" w:hAnsi="Cambria Math"/>
-                      <w:color w:val="000000"/>
-                      <w:szCs w:val="28"/>
-                      <w:lang w:val="en-US"/>
-                    </w:rPr>
-                    <m:t>1)1</m:t>
-                  </m:r>
-                  <m:r>
-                    <w:rPr>
-                      <w:rFonts w:ascii="Cambria Math" w:hAnsi="Cambria Math"/>
-                      <w:color w:val="000000"/>
-                      <w:szCs w:val="28"/>
-                      <w:lang w:val="en-US"/>
-                    </w:rPr>
-                    <m:t>/</m:t>
-                  </m:r>
-                  <m:r>
-                    <w:rPr>
-                      <w:rFonts w:ascii="Cambria Math" w:hAnsi="Cambria Math"/>
-                      <w:color w:val="000000"/>
-                      <w:szCs w:val="28"/>
-                      <w:lang w:val="en-US"/>
-                    </w:rPr>
-                    <m:t>2 sin(2</m:t>
+                    <m:t>X2 = (-2 ln U1)1/2 sin(2</m:t>
                   </m:r>
                   <m:r>
                     <w:rPr>
@@ -4083,16 +3885,7 @@
                       <w:szCs w:val="28"/>
                       <w:lang w:val="en-US"/>
                     </w:rPr>
-                    <m:t>U</m:t>
-                  </m:r>
-                  <m:r>
-                    <w:rPr>
-                      <w:rFonts w:ascii="Cambria Math" w:hAnsi="Cambria Math"/>
-                      <w:color w:val="000000"/>
-                      <w:szCs w:val="28"/>
-                      <w:lang w:val="en-US"/>
-                    </w:rPr>
-                    <m:t>2)</m:t>
+                    <m:t>U2)</m:t>
                   </m:r>
                 </m:e>
               </m:eqArr>
@@ -6773,7 +6566,7 @@
           <w:lang w:val="en-US"/>
         </w:rPr>
       </w:pPr>
-      <w:bookmarkStart w:id="4" w:name="_Toc473590998"/>
+      <w:bookmarkStart w:id="3" w:name="_Toc473590998"/>
       <w:r>
         <w:rPr>
           <w:rFonts w:ascii="Times New Roman" w:hAnsi="Times New Roman" w:cs="Times New Roman"/>
@@ -6795,7 +6588,7 @@
         </w:rPr>
         <w:t xml:space="preserve"> in simulation of normal distribution</w:t>
       </w:r>
-      <w:bookmarkEnd w:id="4"/>
+      <w:bookmarkEnd w:id="3"/>
     </w:p>
     <w:p>
       <w:pPr>
@@ -8195,7 +7988,7 @@
           <w:lang w:val="en-US"/>
         </w:rPr>
       </w:pPr>
-      <w:bookmarkStart w:id="5" w:name="_Toc473590999"/>
+      <w:bookmarkStart w:id="4" w:name="_Toc473590999"/>
       <w:r>
         <w:rPr>
           <w:rFonts w:ascii="Times New Roman" w:hAnsi="Times New Roman" w:cs="Times New Roman"/>
@@ -8207,7 +8000,7 @@
         <w:lastRenderedPageBreak/>
         <w:t>TCL method in simulation of normal distribution</w:t>
       </w:r>
-      <w:bookmarkEnd w:id="5"/>
+      <w:bookmarkEnd w:id="4"/>
       <w:r>
         <w:rPr>
           <w:rFonts w:ascii="Times New Roman" w:hAnsi="Times New Roman" w:cs="Times New Roman"/>
@@ -10410,7 +10203,7 @@
           <w:lang w:val="en-US"/>
         </w:rPr>
       </w:pPr>
-      <w:bookmarkStart w:id="6" w:name="_Toc473591000"/>
+      <w:bookmarkStart w:id="5" w:name="_Toc473591000"/>
       <w:r>
         <w:rPr>
           <w:rFonts w:ascii="Times New Roman" w:hAnsi="Times New Roman" w:cs="Times New Roman"/>
@@ -10419,19 +10212,19 @@
         <w:lastRenderedPageBreak/>
         <w:t>SIMULATION OF THE BROWNIAN MOTION: RANDOM WALK AND GAUSSIANS</w:t>
       </w:r>
-      <w:bookmarkEnd w:id="6"/>
-    </w:p>
-    <w:p>
-      <w:r>
-        <w:t>(Code in [</w:t>
-      </w:r>
-      <w:proofErr w:type="spellStart"/>
-      <w:r>
-        <w:t>Annex</w:t>
-      </w:r>
-      <w:proofErr w:type="spellEnd"/>
-      <w:r>
-        <w:t xml:space="preserve"> 4])</w:t>
+      <w:bookmarkEnd w:id="5"/>
+    </w:p>
+    <w:p>
+      <w:pPr>
+        <w:rPr>
+          <w:lang w:val="en-US"/>
+        </w:rPr>
+      </w:pPr>
+      <w:r>
+        <w:rPr>
+          <w:lang w:val="en-US"/>
+        </w:rPr>
+        <w:t>(Code in [Annex 4])</w:t>
       </w:r>
     </w:p>
     <w:p>
@@ -10458,7 +10251,7 @@
           <w:lang w:val="en-US"/>
         </w:rPr>
       </w:pPr>
-      <w:bookmarkStart w:id="7" w:name="_Toc473591001"/>
+      <w:bookmarkStart w:id="6" w:name="_Toc473591001"/>
       <w:r>
         <w:rPr>
           <w:rFonts w:ascii="Times New Roman" w:hAnsi="Times New Roman" w:cs="Times New Roman"/>
@@ -10487,7 +10280,7 @@
         </w:rPr>
         <w:t xml:space="preserve"> method: Random walk (multiple trajectories)</w:t>
       </w:r>
-      <w:bookmarkEnd w:id="7"/>
+      <w:bookmarkEnd w:id="6"/>
     </w:p>
     <w:p>
       <w:pPr>
@@ -11625,7 +11418,7 @@
           <w:lang w:val="en-US"/>
         </w:rPr>
       </w:pPr>
-      <w:bookmarkStart w:id="8" w:name="_Toc473591002"/>
+      <w:bookmarkStart w:id="7" w:name="_Toc473591002"/>
       <w:r>
         <w:rPr>
           <w:rFonts w:ascii="Times New Roman" w:hAnsi="Times New Roman" w:cs="Times New Roman"/>
@@ -11658,7 +11451,7 @@
         </w:rPr>
         <w:t xml:space="preserve"> method: Gaussians</w:t>
       </w:r>
-      <w:bookmarkEnd w:id="8"/>
+      <w:bookmarkEnd w:id="7"/>
     </w:p>
     <w:p>
       <w:pPr>
@@ -12458,17 +12251,20 @@
         <w:jc w:val="both"/>
         <w:rPr>
           <w:szCs w:val="28"/>
-        </w:rPr>
-      </w:pPr>
-      <w:r>
-        <w:rPr>
-          <w:szCs w:val="28"/>
+          <w:lang w:val="en-US"/>
+        </w:rPr>
+      </w:pPr>
+      <w:r>
+        <w:rPr>
+          <w:szCs w:val="28"/>
+          <w:lang w:val="en-US"/>
         </w:rPr>
         <w:t xml:space="preserve">So </w:t>
       </w:r>
       <w:r>
         <w:rPr>
           <w:szCs w:val="28"/>
+          <w:lang w:val="en-US"/>
         </w:rPr>
         <w:br/>
       </w:r>
@@ -12499,7 +12295,22 @@
                   <w:rFonts w:ascii="Cambria Math" w:hAnsi="Cambria Math"/>
                   <w:szCs w:val="28"/>
                 </w:rPr>
-                <m:t>n∆t</m:t>
+                <m:t>n</m:t>
+              </m:r>
+              <m:r>
+                <w:rPr>
+                  <w:rFonts w:ascii="Cambria Math" w:hAnsi="Cambria Math"/>
+                  <w:szCs w:val="28"/>
+                  <w:lang w:val="en-US"/>
+                </w:rPr>
+                <m:t>∆</m:t>
+              </m:r>
+              <m:r>
+                <w:rPr>
+                  <w:rFonts w:ascii="Cambria Math" w:hAnsi="Cambria Math"/>
+                  <w:szCs w:val="28"/>
+                </w:rPr>
+                <m:t>t</m:t>
               </m:r>
             </m:sub>
           </m:sSub>
@@ -12507,8 +12318,16 @@
             <w:rPr>
               <w:rFonts w:ascii="Cambria Math" w:hAnsi="Cambria Math"/>
               <w:szCs w:val="28"/>
+              <w:lang w:val="en-US"/>
             </w:rPr>
-            <m:t>=Z</m:t>
+            <m:t>=</m:t>
+          </m:r>
+          <m:r>
+            <w:rPr>
+              <w:rFonts w:ascii="Cambria Math" w:hAnsi="Cambria Math"/>
+              <w:szCs w:val="28"/>
+            </w:rPr>
+            <m:t>Z</m:t>
           </m:r>
           <m:rad>
             <m:radPr>
@@ -12528,7 +12347,22 @@
                   <w:rFonts w:ascii="Cambria Math" w:hAnsi="Cambria Math"/>
                   <w:szCs w:val="28"/>
                 </w:rPr>
-                <m:t>n∆t</m:t>
+                <m:t>n</m:t>
+              </m:r>
+              <m:r>
+                <w:rPr>
+                  <w:rFonts w:ascii="Cambria Math" w:hAnsi="Cambria Math"/>
+                  <w:szCs w:val="28"/>
+                  <w:lang w:val="en-US"/>
+                </w:rPr>
+                <m:t>∆</m:t>
+              </m:r>
+              <m:r>
+                <w:rPr>
+                  <w:rFonts w:ascii="Cambria Math" w:hAnsi="Cambria Math"/>
+                  <w:szCs w:val="28"/>
+                </w:rPr>
+                <m:t>t</m:t>
               </m:r>
             </m:e>
           </m:rad>
@@ -12536,8 +12370,24 @@
             <w:rPr>
               <w:rFonts w:ascii="Cambria Math" w:hAnsi="Cambria Math"/>
               <w:szCs w:val="28"/>
+              <w:lang w:val="en-US"/>
             </w:rPr>
-            <m:t xml:space="preserve">    or </m:t>
+            <m:t xml:space="preserve">    </m:t>
+          </m:r>
+          <m:r>
+            <w:rPr>
+              <w:rFonts w:ascii="Cambria Math" w:hAnsi="Cambria Math"/>
+              <w:szCs w:val="28"/>
+            </w:rPr>
+            <m:t>or</m:t>
+          </m:r>
+          <m:r>
+            <w:rPr>
+              <w:rFonts w:ascii="Cambria Math" w:hAnsi="Cambria Math"/>
+              <w:szCs w:val="28"/>
+              <w:lang w:val="en-US"/>
+            </w:rPr>
+            <m:t xml:space="preserve"> </m:t>
           </m:r>
           <m:sSub>
             <m:sSubPr>
@@ -12554,8 +12404,16 @@
                 <w:rPr>
                   <w:rFonts w:ascii="Cambria Math" w:hAnsi="Cambria Math"/>
                   <w:szCs w:val="28"/>
+                  <w:lang w:val="en-US"/>
                 </w:rPr>
-                <m:t xml:space="preserve">    W</m:t>
+                <m:t xml:space="preserve">    </m:t>
+              </m:r>
+              <m:r>
+                <w:rPr>
+                  <w:rFonts w:ascii="Cambria Math" w:hAnsi="Cambria Math"/>
+                  <w:szCs w:val="28"/>
+                </w:rPr>
+                <m:t>W</m:t>
               </m:r>
             </m:e>
             <m:sub>
@@ -12572,6 +12430,7 @@
             <w:rPr>
               <w:rFonts w:ascii="Cambria Math" w:hAnsi="Cambria Math"/>
               <w:szCs w:val="28"/>
+              <w:lang w:val="en-US"/>
             </w:rPr>
             <m:t>=</m:t>
           </m:r>
@@ -12621,8 +12480,16 @@
                 <w:rPr>
                   <w:rFonts w:ascii="Cambria Math" w:hAnsi="Cambria Math"/>
                   <w:szCs w:val="28"/>
+                  <w:lang w:val="en-US"/>
                 </w:rPr>
-                <m:t>∆t</m:t>
+                <m:t>∆</m:t>
+              </m:r>
+              <m:r>
+                <w:rPr>
+                  <w:rFonts w:ascii="Cambria Math" w:hAnsi="Cambria Math"/>
+                  <w:szCs w:val="28"/>
+                </w:rPr>
+                <m:t>t</m:t>
               </m:r>
             </m:e>
           </m:rad>
@@ -12637,6 +12504,7 @@
           <w:i/>
           <w:szCs w:val="28"/>
           <w:u w:val="single"/>
+          <w:lang w:val="en-US"/>
         </w:rPr>
       </w:pPr>
     </w:p>
@@ -13846,7 +13714,7 @@
           <w:lang w:val="en-US"/>
         </w:rPr>
       </w:pPr>
-      <w:bookmarkStart w:id="9" w:name="_Toc473591003"/>
+      <w:bookmarkStart w:id="8" w:name="_Toc473591003"/>
       <w:r>
         <w:rPr>
           <w:rFonts w:ascii="Times New Roman" w:hAnsi="Times New Roman" w:cs="Times New Roman"/>
@@ -13855,7 +13723,7 @@
         <w:lastRenderedPageBreak/>
         <w:t>RELATED MODELS SIMULATION</w:t>
       </w:r>
-      <w:bookmarkEnd w:id="9"/>
+      <w:bookmarkEnd w:id="8"/>
       <w:r>
         <w:rPr>
           <w:rFonts w:ascii="Times New Roman" w:hAnsi="Times New Roman" w:cs="Times New Roman"/>
@@ -13895,7 +13763,7 @@
           <w:lang w:val="en-US"/>
         </w:rPr>
       </w:pPr>
-      <w:bookmarkStart w:id="10" w:name="_Toc473591004"/>
+      <w:bookmarkStart w:id="9" w:name="_Toc473591004"/>
       <w:r>
         <w:rPr>
           <w:rFonts w:ascii="Times New Roman" w:hAnsi="Times New Roman" w:cs="Times New Roman"/>
@@ -13958,7 +13826,7 @@
         </w:rPr>
         <w:t>:</w:t>
       </w:r>
-      <w:bookmarkEnd w:id="10"/>
+      <w:bookmarkEnd w:id="9"/>
       <w:r>
         <w:rPr>
           <w:rFonts w:ascii="Times New Roman" w:hAnsi="Times New Roman" w:cs="Times New Roman"/>
@@ -15181,7 +15049,7 @@
           <w:lang w:val="en-US"/>
         </w:rPr>
       </w:pPr>
-      <w:bookmarkStart w:id="11" w:name="_Toc473591005"/>
+      <w:bookmarkStart w:id="10" w:name="_Toc473591005"/>
       <w:r>
         <w:rPr>
           <w:rFonts w:ascii="Times New Roman" w:hAnsi="Times New Roman" w:cs="Times New Roman"/>
@@ -15212,7 +15080,7 @@
         </w:rPr>
         <w:t xml:space="preserve"> (Interest rate simulation):</w:t>
       </w:r>
-      <w:bookmarkEnd w:id="11"/>
+      <w:bookmarkEnd w:id="10"/>
     </w:p>
     <w:p>
       <w:pPr>
@@ -16443,57 +16311,53 @@
         <w:spacing w:line="360" w:lineRule="auto"/>
         <w:rPr>
           <w:rFonts w:ascii="Times New Roman" w:hAnsi="Times New Roman" w:cs="Times New Roman"/>
-        </w:rPr>
-      </w:pPr>
-      <w:bookmarkStart w:id="12" w:name="_Toc473591006"/>
+          <w:lang w:val="en-US"/>
+        </w:rPr>
+      </w:pPr>
+      <w:bookmarkStart w:id="11" w:name="_Toc473591006"/>
       <w:r>
         <w:rPr>
           <w:rFonts w:ascii="Times New Roman" w:hAnsi="Times New Roman" w:cs="Times New Roman"/>
+          <w:lang w:val="en-US"/>
         </w:rPr>
         <w:lastRenderedPageBreak/>
         <w:t>ANNEXES</w:t>
       </w:r>
+      <w:bookmarkEnd w:id="11"/>
+    </w:p>
+    <w:p>
+      <w:pPr>
+        <w:spacing w:line="360" w:lineRule="auto"/>
+        <w:rPr>
+          <w:lang w:val="en-US"/>
+        </w:rPr>
+      </w:pPr>
+    </w:p>
+    <w:p>
+      <w:pPr>
+        <w:pStyle w:val="Heading2"/>
+        <w:spacing w:line="360" w:lineRule="auto"/>
+        <w:rPr>
+          <w:rFonts w:ascii="Times New Roman" w:hAnsi="Times New Roman" w:cs="Times New Roman"/>
+          <w:lang w:val="en-US"/>
+        </w:rPr>
+      </w:pPr>
+      <w:bookmarkStart w:id="12" w:name="_Toc473591007"/>
+      <w:r>
+        <w:rPr>
+          <w:rFonts w:ascii="Times New Roman" w:hAnsi="Times New Roman" w:cs="Times New Roman"/>
+          <w:lang w:val="en-US"/>
+        </w:rPr>
+        <w:t>ANNEX 1</w:t>
+      </w:r>
+      <w:r>
+        <w:rPr>
+          <w:rFonts w:ascii="Times New Roman" w:hAnsi="Times New Roman" w:cs="Times New Roman"/>
+          <w:lang w:val="en-US"/>
+        </w:rPr>
+        <w:t>: Method of Polar Coordinates</w:t>
+      </w:r>
       <w:bookmarkEnd w:id="12"/>
-    </w:p>
-    <w:p>
-      <w:pPr>
-        <w:spacing w:line="360" w:lineRule="auto"/>
-      </w:pPr>
-    </w:p>
-    <w:p>
-      <w:pPr>
-        <w:pStyle w:val="Heading2"/>
-        <w:spacing w:line="360" w:lineRule="auto"/>
-        <w:rPr>
-          <w:rFonts w:ascii="Times New Roman" w:hAnsi="Times New Roman" w:cs="Times New Roman"/>
-          <w:lang w:val="en-US"/>
-        </w:rPr>
-      </w:pPr>
-      <w:bookmarkStart w:id="13" w:name="_Toc473591007"/>
-      <w:r>
-        <w:rPr>
-          <w:rFonts w:ascii="Times New Roman" w:hAnsi="Times New Roman" w:cs="Times New Roman"/>
-          <w:lang w:val="en-US"/>
-        </w:rPr>
-        <w:t xml:space="preserve">ANNEX </w:t>
-      </w:r>
-      <w:proofErr w:type="gramStart"/>
-      <w:r>
-        <w:rPr>
-          <w:rFonts w:ascii="Times New Roman" w:hAnsi="Times New Roman" w:cs="Times New Roman"/>
-          <w:lang w:val="en-US"/>
-        </w:rPr>
-        <w:t>1 :</w:t>
-      </w:r>
-      <w:proofErr w:type="gramEnd"/>
-      <w:r>
-        <w:rPr>
-          <w:rFonts w:ascii="Times New Roman" w:hAnsi="Times New Roman" w:cs="Times New Roman"/>
-          <w:lang w:val="en-US"/>
-        </w:rPr>
-        <w:t xml:space="preserve"> Method of Polar Coordinates</w:t>
-      </w:r>
-      <w:bookmarkEnd w:id="13"/>
     </w:p>
     <w:p>
       <w:pPr>
@@ -17049,7 +16913,7 @@
         <w:rPr>
           <w:sz w:val="24"/>
           <w:szCs w:val="24"/>
-          <w:lang w:eastAsia="fr-FR"/>
+          <w:lang w:val="en-US" w:eastAsia="fr-FR"/>
         </w:rPr>
       </w:pPr>
       <w:r>
@@ -17067,7 +16931,7 @@
           <w:color w:val="0000FF"/>
           <w:sz w:val="24"/>
           <w:szCs w:val="24"/>
-          <w:lang w:eastAsia="fr-FR"/>
+          <w:lang w:val="en-US" w:eastAsia="fr-FR"/>
         </w:rPr>
         <w:t>end</w:t>
       </w:r>
@@ -17077,7 +16941,7 @@
           <w:color w:val="000000"/>
           <w:sz w:val="24"/>
           <w:szCs w:val="24"/>
-          <w:lang w:eastAsia="fr-FR"/>
+          <w:lang w:val="en-US" w:eastAsia="fr-FR"/>
         </w:rPr>
         <w:t xml:space="preserve">;         </w:t>
       </w:r>
@@ -17091,15 +16955,15 @@
         <w:rPr>
           <w:sz w:val="24"/>
           <w:szCs w:val="24"/>
-          <w:lang w:eastAsia="fr-FR"/>
-        </w:rPr>
-      </w:pPr>
-      <w:r>
-        <w:rPr>
-          <w:color w:val="000000"/>
-          <w:sz w:val="24"/>
-          <w:szCs w:val="24"/>
-          <w:lang w:eastAsia="fr-FR"/>
+          <w:lang w:val="en-US" w:eastAsia="fr-FR"/>
+        </w:rPr>
+      </w:pPr>
+      <w:r>
+        <w:rPr>
+          <w:color w:val="000000"/>
+          <w:sz w:val="24"/>
+          <w:szCs w:val="24"/>
+          <w:lang w:val="en-US" w:eastAsia="fr-FR"/>
         </w:rPr>
         <w:t xml:space="preserve">        </w:t>
       </w:r>
@@ -17113,7 +16977,7 @@
         <w:rPr>
           <w:sz w:val="24"/>
           <w:szCs w:val="24"/>
-          <w:lang w:eastAsia="fr-FR"/>
+          <w:lang w:val="en-US" w:eastAsia="fr-FR"/>
         </w:rPr>
       </w:pPr>
       <w:proofErr w:type="gramStart"/>
@@ -17122,7 +16986,7 @@
           <w:color w:val="0000FF"/>
           <w:sz w:val="24"/>
           <w:szCs w:val="24"/>
-          <w:lang w:eastAsia="fr-FR"/>
+          <w:lang w:val="en-US" w:eastAsia="fr-FR"/>
         </w:rPr>
         <w:t>end</w:t>
       </w:r>
@@ -17132,7 +16996,7 @@
           <w:color w:val="000000"/>
           <w:sz w:val="24"/>
           <w:szCs w:val="24"/>
-          <w:lang w:eastAsia="fr-FR"/>
+          <w:lang w:val="en-US" w:eastAsia="fr-FR"/>
         </w:rPr>
         <w:t>;</w:t>
       </w:r>
@@ -17146,15 +17010,15 @@
         <w:rPr>
           <w:sz w:val="24"/>
           <w:szCs w:val="24"/>
-          <w:lang w:eastAsia="fr-FR"/>
-        </w:rPr>
-      </w:pPr>
-      <w:r>
-        <w:rPr>
-          <w:color w:val="000000"/>
-          <w:sz w:val="24"/>
-          <w:szCs w:val="24"/>
-          <w:lang w:eastAsia="fr-FR"/>
+          <w:lang w:val="en-US" w:eastAsia="fr-FR"/>
+        </w:rPr>
+      </w:pPr>
+      <w:r>
+        <w:rPr>
+          <w:color w:val="000000"/>
+          <w:sz w:val="24"/>
+          <w:szCs w:val="24"/>
+          <w:lang w:val="en-US" w:eastAsia="fr-FR"/>
         </w:rPr>
         <w:t xml:space="preserve">  </w:t>
       </w:r>
@@ -17168,7 +17032,7 @@
         <w:rPr>
           <w:sz w:val="24"/>
           <w:szCs w:val="24"/>
-          <w:lang w:eastAsia="fr-FR"/>
+          <w:lang w:val="en-US" w:eastAsia="fr-FR"/>
         </w:rPr>
       </w:pPr>
       <w:proofErr w:type="gramStart"/>
@@ -17177,7 +17041,7 @@
           <w:color w:val="0000FF"/>
           <w:sz w:val="24"/>
           <w:szCs w:val="24"/>
-          <w:lang w:eastAsia="fr-FR"/>
+          <w:lang w:val="en-US" w:eastAsia="fr-FR"/>
         </w:rPr>
         <w:t>return</w:t>
       </w:r>
@@ -17187,7 +17051,7 @@
           <w:color w:val="000000"/>
           <w:sz w:val="24"/>
           <w:szCs w:val="24"/>
-          <w:lang w:eastAsia="fr-FR"/>
+          <w:lang w:val="en-US" w:eastAsia="fr-FR"/>
         </w:rPr>
         <w:t>;</w:t>
       </w:r>
@@ -17197,6 +17061,7 @@
         <w:spacing w:line="360" w:lineRule="auto"/>
         <w:rPr>
           <w:b/>
+          <w:lang w:val="en-US"/>
         </w:rPr>
       </w:pPr>
     </w:p>
@@ -17205,6 +17070,7 @@
         <w:spacing w:line="360" w:lineRule="auto"/>
         <w:rPr>
           <w:b/>
+          <w:lang w:val="en-US"/>
         </w:rPr>
       </w:pPr>
     </w:p>
@@ -17213,6 +17079,7 @@
         <w:spacing w:line="360" w:lineRule="auto"/>
         <w:rPr>
           <w:b/>
+          <w:lang w:val="en-US"/>
         </w:rPr>
       </w:pPr>
     </w:p>
@@ -17221,6 +17088,7 @@
         <w:spacing w:line="360" w:lineRule="auto"/>
         <w:rPr>
           <w:b/>
+          <w:lang w:val="en-US"/>
         </w:rPr>
       </w:pPr>
     </w:p>
@@ -17229,6 +17097,7 @@
         <w:spacing w:line="360" w:lineRule="auto"/>
         <w:rPr>
           <w:b/>
+          <w:lang w:val="en-US"/>
         </w:rPr>
       </w:pPr>
     </w:p>
@@ -17238,39 +17107,28 @@
         <w:spacing w:line="360" w:lineRule="auto"/>
         <w:rPr>
           <w:rFonts w:ascii="Times New Roman" w:hAnsi="Times New Roman" w:cs="Times New Roman"/>
-        </w:rPr>
-      </w:pPr>
-      <w:bookmarkStart w:id="14" w:name="_Toc473591008"/>
+          <w:lang w:val="en-US"/>
+        </w:rPr>
+      </w:pPr>
+      <w:bookmarkStart w:id="13" w:name="_Toc473591008"/>
       <w:r>
         <w:rPr>
           <w:rFonts w:ascii="Times New Roman" w:hAnsi="Times New Roman" w:cs="Times New Roman"/>
+          <w:lang w:val="en-US"/>
         </w:rPr>
         <w:lastRenderedPageBreak/>
-        <w:t xml:space="preserve">ANNEX 2 : </w:t>
-      </w:r>
-      <w:proofErr w:type="spellStart"/>
+        <w:t>ANNEX 2</w:t>
+      </w:r>
+      <w:bookmarkStart w:id="14" w:name="_GoBack"/>
+      <w:bookmarkEnd w:id="14"/>
       <w:r>
         <w:rPr>
           <w:rFonts w:ascii="Times New Roman" w:hAnsi="Times New Roman" w:cs="Times New Roman"/>
-        </w:rPr>
-        <w:t>Reject</w:t>
-      </w:r>
-      <w:proofErr w:type="spellEnd"/>
-      <w:r>
-        <w:rPr>
-          <w:rFonts w:ascii="Times New Roman" w:hAnsi="Times New Roman" w:cs="Times New Roman"/>
-        </w:rPr>
-        <w:t xml:space="preserve"> </w:t>
-      </w:r>
-      <w:proofErr w:type="spellStart"/>
-      <w:r>
-        <w:rPr>
-          <w:rFonts w:ascii="Times New Roman" w:hAnsi="Times New Roman" w:cs="Times New Roman"/>
-        </w:rPr>
-        <w:t>method</w:t>
-      </w:r>
-      <w:bookmarkEnd w:id="14"/>
-      <w:proofErr w:type="spellEnd"/>
+          <w:lang w:val="en-US"/>
+        </w:rPr>
+        <w:t>: Reject method</w:t>
+      </w:r>
+      <w:bookmarkEnd w:id="13"/>
     </w:p>
     <w:p>
       <w:pPr>
@@ -17279,6 +17137,7 @@
           <w:b/>
           <w:sz w:val="24"/>
           <w:szCs w:val="24"/>
+          <w:lang w:val="en-US"/>
         </w:rPr>
       </w:pPr>
     </w:p>
@@ -18683,7 +18542,7 @@
         <w:rPr>
           <w:sz w:val="24"/>
           <w:szCs w:val="24"/>
-          <w:lang w:eastAsia="fr-FR"/>
+          <w:lang w:val="en-US" w:eastAsia="fr-FR"/>
         </w:rPr>
       </w:pPr>
       <w:r>
@@ -18701,7 +18560,7 @@
           <w:color w:val="0000FF"/>
           <w:sz w:val="24"/>
           <w:szCs w:val="24"/>
-          <w:lang w:eastAsia="fr-FR"/>
+          <w:lang w:val="en-US" w:eastAsia="fr-FR"/>
         </w:rPr>
         <w:t>end</w:t>
       </w:r>
@@ -18711,7 +18570,7 @@
           <w:color w:val="000000"/>
           <w:sz w:val="24"/>
           <w:szCs w:val="24"/>
-          <w:lang w:eastAsia="fr-FR"/>
+          <w:lang w:val="en-US" w:eastAsia="fr-FR"/>
         </w:rPr>
         <w:t>;</w:t>
       </w:r>
@@ -18725,15 +18584,15 @@
         <w:rPr>
           <w:sz w:val="24"/>
           <w:szCs w:val="24"/>
-          <w:lang w:eastAsia="fr-FR"/>
-        </w:rPr>
-      </w:pPr>
-      <w:r>
-        <w:rPr>
-          <w:color w:val="000000"/>
-          <w:sz w:val="24"/>
-          <w:szCs w:val="24"/>
-          <w:lang w:eastAsia="fr-FR"/>
+          <w:lang w:val="en-US" w:eastAsia="fr-FR"/>
+        </w:rPr>
+      </w:pPr>
+      <w:r>
+        <w:rPr>
+          <w:color w:val="000000"/>
+          <w:sz w:val="24"/>
+          <w:szCs w:val="24"/>
+          <w:lang w:val="en-US" w:eastAsia="fr-FR"/>
         </w:rPr>
         <w:t xml:space="preserve">    </w:t>
       </w:r>
@@ -18747,7 +18606,7 @@
         <w:rPr>
           <w:sz w:val="24"/>
           <w:szCs w:val="24"/>
-          <w:lang w:eastAsia="fr-FR"/>
+          <w:lang w:val="en-US" w:eastAsia="fr-FR"/>
         </w:rPr>
       </w:pPr>
       <w:proofErr w:type="gramStart"/>
@@ -18756,7 +18615,7 @@
           <w:color w:val="0000FF"/>
           <w:sz w:val="24"/>
           <w:szCs w:val="24"/>
-          <w:lang w:eastAsia="fr-FR"/>
+          <w:lang w:val="en-US" w:eastAsia="fr-FR"/>
         </w:rPr>
         <w:t>return</w:t>
       </w:r>
@@ -18766,7 +18625,7 @@
           <w:color w:val="000000"/>
           <w:sz w:val="24"/>
           <w:szCs w:val="24"/>
-          <w:lang w:eastAsia="fr-FR"/>
+          <w:lang w:val="en-US" w:eastAsia="fr-FR"/>
         </w:rPr>
         <w:t>;</w:t>
       </w:r>
@@ -22303,7 +22162,7 @@
         <w:rPr>
           <w:sz w:val="24"/>
           <w:szCs w:val="24"/>
-          <w:lang w:eastAsia="fr-FR"/>
+          <w:lang w:val="en-US" w:eastAsia="fr-FR"/>
         </w:rPr>
       </w:pPr>
       <w:r>
@@ -22322,7 +22181,7 @@
           <w:color w:val="0000FF"/>
           <w:sz w:val="24"/>
           <w:szCs w:val="24"/>
-          <w:lang w:eastAsia="fr-FR"/>
+          <w:lang w:val="en-US" w:eastAsia="fr-FR"/>
         </w:rPr>
         <w:t>end</w:t>
       </w:r>
@@ -22332,7 +22191,7 @@
           <w:color w:val="000000"/>
           <w:sz w:val="24"/>
           <w:szCs w:val="24"/>
-          <w:lang w:eastAsia="fr-FR"/>
+          <w:lang w:val="en-US" w:eastAsia="fr-FR"/>
         </w:rPr>
         <w:t>;</w:t>
       </w:r>
@@ -22346,15 +22205,15 @@
         <w:rPr>
           <w:sz w:val="24"/>
           <w:szCs w:val="24"/>
-          <w:lang w:eastAsia="fr-FR"/>
-        </w:rPr>
-      </w:pPr>
-      <w:r>
-        <w:rPr>
-          <w:color w:val="000000"/>
-          <w:sz w:val="24"/>
-          <w:szCs w:val="24"/>
-          <w:lang w:eastAsia="fr-FR"/>
+          <w:lang w:val="en-US" w:eastAsia="fr-FR"/>
+        </w:rPr>
+      </w:pPr>
+      <w:r>
+        <w:rPr>
+          <w:color w:val="000000"/>
+          <w:sz w:val="24"/>
+          <w:szCs w:val="24"/>
+          <w:lang w:val="en-US" w:eastAsia="fr-FR"/>
         </w:rPr>
         <w:t xml:space="preserve">    </w:t>
       </w:r>
@@ -22368,7 +22227,7 @@
         <w:rPr>
           <w:sz w:val="24"/>
           <w:szCs w:val="24"/>
-          <w:lang w:eastAsia="fr-FR"/>
+          <w:lang w:val="en-US" w:eastAsia="fr-FR"/>
         </w:rPr>
       </w:pPr>
       <w:proofErr w:type="gramStart"/>
@@ -22377,7 +22236,7 @@
           <w:color w:val="0000FF"/>
           <w:sz w:val="24"/>
           <w:szCs w:val="24"/>
-          <w:lang w:eastAsia="fr-FR"/>
+          <w:lang w:val="en-US" w:eastAsia="fr-FR"/>
         </w:rPr>
         <w:t>end</w:t>
       </w:r>
@@ -22387,7 +22246,7 @@
           <w:color w:val="000000"/>
           <w:sz w:val="24"/>
           <w:szCs w:val="24"/>
-          <w:lang w:eastAsia="fr-FR"/>
+          <w:lang w:val="en-US" w:eastAsia="fr-FR"/>
         </w:rPr>
         <w:t>;</w:t>
       </w:r>
@@ -22401,15 +22260,15 @@
         <w:rPr>
           <w:sz w:val="24"/>
           <w:szCs w:val="24"/>
-          <w:lang w:eastAsia="fr-FR"/>
-        </w:rPr>
-      </w:pPr>
-      <w:r>
-        <w:rPr>
-          <w:color w:val="000000"/>
-          <w:sz w:val="24"/>
-          <w:szCs w:val="24"/>
-          <w:lang w:eastAsia="fr-FR"/>
+          <w:lang w:val="en-US" w:eastAsia="fr-FR"/>
+        </w:rPr>
+      </w:pPr>
+      <w:r>
+        <w:rPr>
+          <w:color w:val="000000"/>
+          <w:sz w:val="24"/>
+          <w:szCs w:val="24"/>
+          <w:lang w:val="en-US" w:eastAsia="fr-FR"/>
         </w:rPr>
         <w:t xml:space="preserve"> </w:t>
       </w:r>
@@ -22423,15 +22282,15 @@
         <w:rPr>
           <w:sz w:val="24"/>
           <w:szCs w:val="24"/>
-          <w:lang w:eastAsia="fr-FR"/>
-        </w:rPr>
-      </w:pPr>
-      <w:r>
-        <w:rPr>
-          <w:color w:val="000000"/>
-          <w:sz w:val="24"/>
-          <w:szCs w:val="24"/>
-          <w:lang w:eastAsia="fr-FR"/>
+          <w:lang w:val="en-US" w:eastAsia="fr-FR"/>
+        </w:rPr>
+      </w:pPr>
+      <w:r>
+        <w:rPr>
+          <w:color w:val="000000"/>
+          <w:sz w:val="24"/>
+          <w:szCs w:val="24"/>
+          <w:lang w:val="en-US" w:eastAsia="fr-FR"/>
         </w:rPr>
         <w:t xml:space="preserve"> </w:t>
       </w:r>
@@ -22445,7 +22304,7 @@
         <w:rPr>
           <w:sz w:val="24"/>
           <w:szCs w:val="24"/>
-          <w:lang w:eastAsia="fr-FR"/>
+          <w:lang w:val="en-US" w:eastAsia="fr-FR"/>
         </w:rPr>
       </w:pPr>
       <w:proofErr w:type="gramStart"/>
@@ -22454,7 +22313,7 @@
           <w:color w:val="0000FF"/>
           <w:sz w:val="24"/>
           <w:szCs w:val="24"/>
-          <w:lang w:eastAsia="fr-FR"/>
+          <w:lang w:val="en-US" w:eastAsia="fr-FR"/>
         </w:rPr>
         <w:t>return</w:t>
       </w:r>
@@ -22464,7 +22323,7 @@
           <w:color w:val="000000"/>
           <w:sz w:val="24"/>
           <w:szCs w:val="24"/>
-          <w:lang w:eastAsia="fr-FR"/>
+          <w:lang w:val="en-US" w:eastAsia="fr-FR"/>
         </w:rPr>
         <w:t>;</w:t>
       </w:r>
@@ -23392,7 +23251,7 @@
         <w:rPr>
           <w:sz w:val="24"/>
           <w:szCs w:val="24"/>
-          <w:lang w:eastAsia="fr-FR"/>
+          <w:lang w:val="en-US" w:eastAsia="fr-FR"/>
         </w:rPr>
       </w:pPr>
       <w:proofErr w:type="gramStart"/>
@@ -23401,7 +23260,7 @@
           <w:color w:val="0000FF"/>
           <w:sz w:val="24"/>
           <w:szCs w:val="24"/>
-          <w:lang w:eastAsia="fr-FR"/>
+          <w:lang w:val="en-US" w:eastAsia="fr-FR"/>
         </w:rPr>
         <w:t>end</w:t>
       </w:r>
@@ -23411,7 +23270,7 @@
           <w:color w:val="000000"/>
           <w:sz w:val="24"/>
           <w:szCs w:val="24"/>
-          <w:lang w:eastAsia="fr-FR"/>
+          <w:lang w:val="en-US" w:eastAsia="fr-FR"/>
         </w:rPr>
         <w:t>;</w:t>
       </w:r>
@@ -23425,15 +23284,15 @@
         <w:rPr>
           <w:sz w:val="24"/>
           <w:szCs w:val="24"/>
-          <w:lang w:eastAsia="fr-FR"/>
-        </w:rPr>
-      </w:pPr>
-      <w:r>
-        <w:rPr>
-          <w:color w:val="000000"/>
-          <w:sz w:val="24"/>
-          <w:szCs w:val="24"/>
-          <w:lang w:eastAsia="fr-FR"/>
+          <w:lang w:val="en-US" w:eastAsia="fr-FR"/>
+        </w:rPr>
+      </w:pPr>
+      <w:r>
+        <w:rPr>
+          <w:color w:val="000000"/>
+          <w:sz w:val="24"/>
+          <w:szCs w:val="24"/>
+          <w:lang w:val="en-US" w:eastAsia="fr-FR"/>
         </w:rPr>
         <w:t xml:space="preserve"> </w:t>
       </w:r>
@@ -23447,7 +23306,7 @@
         <w:rPr>
           <w:sz w:val="24"/>
           <w:szCs w:val="24"/>
-          <w:lang w:eastAsia="fr-FR"/>
+          <w:lang w:val="en-US" w:eastAsia="fr-FR"/>
         </w:rPr>
       </w:pPr>
       <w:proofErr w:type="gramStart"/>
@@ -23456,7 +23315,7 @@
           <w:color w:val="0000FF"/>
           <w:sz w:val="24"/>
           <w:szCs w:val="24"/>
-          <w:lang w:eastAsia="fr-FR"/>
+          <w:lang w:val="en-US" w:eastAsia="fr-FR"/>
         </w:rPr>
         <w:t>return</w:t>
       </w:r>
@@ -23466,7 +23325,7 @@
           <w:color w:val="000000"/>
           <w:sz w:val="24"/>
           <w:szCs w:val="24"/>
-          <w:lang w:eastAsia="fr-FR"/>
+          <w:lang w:val="en-US" w:eastAsia="fr-FR"/>
         </w:rPr>
         <w:t>;</w:t>
       </w:r>
@@ -24137,7 +23996,7 @@
         <w:rPr>
           <w:sz w:val="24"/>
           <w:szCs w:val="24"/>
-          <w:lang w:eastAsia="fr-FR"/>
+          <w:lang w:val="en-US" w:eastAsia="fr-FR"/>
         </w:rPr>
       </w:pPr>
       <w:proofErr w:type="gramStart"/>
@@ -24146,7 +24005,7 @@
           <w:color w:val="0000FF"/>
           <w:sz w:val="24"/>
           <w:szCs w:val="24"/>
-          <w:lang w:eastAsia="fr-FR"/>
+          <w:lang w:val="en-US" w:eastAsia="fr-FR"/>
         </w:rPr>
         <w:t>end</w:t>
       </w:r>
@@ -24156,7 +24015,7 @@
           <w:color w:val="000000"/>
           <w:sz w:val="24"/>
           <w:szCs w:val="24"/>
-          <w:lang w:eastAsia="fr-FR"/>
+          <w:lang w:val="en-US" w:eastAsia="fr-FR"/>
         </w:rPr>
         <w:t>;</w:t>
       </w:r>
@@ -24170,15 +24029,15 @@
         <w:rPr>
           <w:sz w:val="24"/>
           <w:szCs w:val="24"/>
-          <w:lang w:eastAsia="fr-FR"/>
-        </w:rPr>
-      </w:pPr>
-      <w:r>
-        <w:rPr>
-          <w:color w:val="000000"/>
-          <w:sz w:val="24"/>
-          <w:szCs w:val="24"/>
-          <w:lang w:eastAsia="fr-FR"/>
+          <w:lang w:val="en-US" w:eastAsia="fr-FR"/>
+        </w:rPr>
+      </w:pPr>
+      <w:r>
+        <w:rPr>
+          <w:color w:val="000000"/>
+          <w:sz w:val="24"/>
+          <w:szCs w:val="24"/>
+          <w:lang w:val="en-US" w:eastAsia="fr-FR"/>
         </w:rPr>
         <w:t xml:space="preserve"> </w:t>
       </w:r>
@@ -24192,7 +24051,7 @@
         <w:rPr>
           <w:sz w:val="24"/>
           <w:szCs w:val="24"/>
-          <w:lang w:eastAsia="fr-FR"/>
+          <w:lang w:val="en-US" w:eastAsia="fr-FR"/>
         </w:rPr>
       </w:pPr>
       <w:proofErr w:type="gramStart"/>
@@ -24201,7 +24060,7 @@
           <w:color w:val="0000FF"/>
           <w:sz w:val="24"/>
           <w:szCs w:val="24"/>
-          <w:lang w:eastAsia="fr-FR"/>
+          <w:lang w:val="en-US" w:eastAsia="fr-FR"/>
         </w:rPr>
         <w:t>return</w:t>
       </w:r>
@@ -24211,7 +24070,7 @@
           <w:color w:val="000000"/>
           <w:sz w:val="24"/>
           <w:szCs w:val="24"/>
-          <w:lang w:eastAsia="fr-FR"/>
+          <w:lang w:val="en-US" w:eastAsia="fr-FR"/>
         </w:rPr>
         <w:t>;</w:t>
       </w:r>
@@ -24331,15 +24190,15 @@
         <w:rPr>
           <w:sz w:val="24"/>
           <w:szCs w:val="24"/>
-          <w:lang w:eastAsia="fr-FR"/>
-        </w:rPr>
-      </w:pPr>
-      <w:r>
-        <w:rPr>
-          <w:color w:val="000000"/>
-          <w:sz w:val="24"/>
-          <w:szCs w:val="24"/>
-          <w:lang w:eastAsia="fr-FR"/>
+          <w:lang w:val="en-US" w:eastAsia="fr-FR"/>
+        </w:rPr>
+      </w:pPr>
+      <w:r>
+        <w:rPr>
+          <w:color w:val="000000"/>
+          <w:sz w:val="24"/>
+          <w:szCs w:val="24"/>
+          <w:lang w:val="en-US" w:eastAsia="fr-FR"/>
         </w:rPr>
         <w:t>S0 = 10;</w:t>
       </w:r>
@@ -24353,17 +24212,28 @@
         <w:rPr>
           <w:sz w:val="24"/>
           <w:szCs w:val="24"/>
-          <w:lang w:eastAsia="fr-FR"/>
-        </w:rPr>
-      </w:pPr>
-      <w:r>
-        <w:rPr>
-          <w:color w:val="000000"/>
-          <w:sz w:val="24"/>
-          <w:szCs w:val="24"/>
-          <w:lang w:eastAsia="fr-FR"/>
-        </w:rPr>
-        <w:t>mu = 0.1;</w:t>
+          <w:lang w:val="en-US" w:eastAsia="fr-FR"/>
+        </w:rPr>
+      </w:pPr>
+      <w:proofErr w:type="gramStart"/>
+      <w:r>
+        <w:rPr>
+          <w:color w:val="000000"/>
+          <w:sz w:val="24"/>
+          <w:szCs w:val="24"/>
+          <w:lang w:val="en-US" w:eastAsia="fr-FR"/>
+        </w:rPr>
+        <w:t>mu</w:t>
+      </w:r>
+      <w:proofErr w:type="gramEnd"/>
+      <w:r>
+        <w:rPr>
+          <w:color w:val="000000"/>
+          <w:sz w:val="24"/>
+          <w:szCs w:val="24"/>
+          <w:lang w:val="en-US" w:eastAsia="fr-FR"/>
+        </w:rPr>
+        <w:t xml:space="preserve"> = 0.1;</w:t>
       </w:r>
     </w:p>
     <w:p>
@@ -24375,7 +24245,7 @@
         <w:rPr>
           <w:sz w:val="24"/>
           <w:szCs w:val="24"/>
-          <w:lang w:eastAsia="fr-FR"/>
+          <w:lang w:val="en-US" w:eastAsia="fr-FR"/>
         </w:rPr>
       </w:pPr>
       <w:proofErr w:type="gramStart"/>
@@ -24384,7 +24254,7 @@
           <w:color w:val="000000"/>
           <w:sz w:val="24"/>
           <w:szCs w:val="24"/>
-          <w:lang w:eastAsia="fr-FR"/>
+          <w:lang w:val="en-US" w:eastAsia="fr-FR"/>
         </w:rPr>
         <w:t>sigma</w:t>
       </w:r>
@@ -24394,7 +24264,7 @@
           <w:color w:val="000000"/>
           <w:sz w:val="24"/>
           <w:szCs w:val="24"/>
-          <w:lang w:eastAsia="fr-FR"/>
+          <w:lang w:val="en-US" w:eastAsia="fr-FR"/>
         </w:rPr>
         <w:t xml:space="preserve"> = 0.5;</w:t>
       </w:r>
@@ -26273,7 +26143,7 @@
         <w:rPr>
           <w:sz w:val="24"/>
           <w:szCs w:val="24"/>
-          <w:lang w:eastAsia="fr-FR"/>
+          <w:lang w:val="en-US" w:eastAsia="fr-FR"/>
         </w:rPr>
       </w:pPr>
       <w:proofErr w:type="gramStart"/>
@@ -26282,7 +26152,7 @@
           <w:color w:val="0000FF"/>
           <w:sz w:val="24"/>
           <w:szCs w:val="24"/>
-          <w:lang w:eastAsia="fr-FR"/>
+          <w:lang w:val="en-US" w:eastAsia="fr-FR"/>
         </w:rPr>
         <w:t>end</w:t>
       </w:r>
@@ -26292,7 +26162,7 @@
           <w:color w:val="000000"/>
           <w:sz w:val="24"/>
           <w:szCs w:val="24"/>
-          <w:lang w:eastAsia="fr-FR"/>
+          <w:lang w:val="en-US" w:eastAsia="fr-FR"/>
         </w:rPr>
         <w:t>;</w:t>
       </w:r>
@@ -26306,15 +26176,15 @@
         <w:rPr>
           <w:sz w:val="24"/>
           <w:szCs w:val="24"/>
-          <w:lang w:eastAsia="fr-FR"/>
-        </w:rPr>
-      </w:pPr>
-      <w:r>
-        <w:rPr>
-          <w:color w:val="000000"/>
-          <w:sz w:val="24"/>
-          <w:szCs w:val="24"/>
-          <w:lang w:eastAsia="fr-FR"/>
+          <w:lang w:val="en-US" w:eastAsia="fr-FR"/>
+        </w:rPr>
+      </w:pPr>
+      <w:r>
+        <w:rPr>
+          <w:color w:val="000000"/>
+          <w:sz w:val="24"/>
+          <w:szCs w:val="24"/>
+          <w:lang w:val="en-US" w:eastAsia="fr-FR"/>
         </w:rPr>
         <w:t xml:space="preserve"> </w:t>
       </w:r>
@@ -26328,7 +26198,7 @@
         <w:rPr>
           <w:sz w:val="24"/>
           <w:szCs w:val="24"/>
-          <w:lang w:eastAsia="fr-FR"/>
+          <w:lang w:val="en-US" w:eastAsia="fr-FR"/>
         </w:rPr>
       </w:pPr>
       <w:proofErr w:type="gramStart"/>
@@ -26337,7 +26207,7 @@
           <w:color w:val="0000FF"/>
           <w:sz w:val="24"/>
           <w:szCs w:val="24"/>
-          <w:lang w:eastAsia="fr-FR"/>
+          <w:lang w:val="en-US" w:eastAsia="fr-FR"/>
         </w:rPr>
         <w:t>return</w:t>
       </w:r>
@@ -26347,7 +26217,7 @@
           <w:color w:val="000000"/>
           <w:sz w:val="24"/>
           <w:szCs w:val="24"/>
-          <w:lang w:eastAsia="fr-FR"/>
+          <w:lang w:val="en-US" w:eastAsia="fr-FR"/>
         </w:rPr>
         <w:t>;</w:t>
       </w:r>
@@ -27038,7 +26908,7 @@
         <w:rPr>
           <w:sz w:val="24"/>
           <w:szCs w:val="24"/>
-          <w:lang w:eastAsia="fr-FR"/>
+          <w:lang w:val="en-US" w:eastAsia="fr-FR"/>
         </w:rPr>
       </w:pPr>
       <w:proofErr w:type="gramStart"/>
@@ -27047,7 +26917,7 @@
           <w:color w:val="0000FF"/>
           <w:sz w:val="24"/>
           <w:szCs w:val="24"/>
-          <w:lang w:eastAsia="fr-FR"/>
+          <w:lang w:val="en-US" w:eastAsia="fr-FR"/>
         </w:rPr>
         <w:t>end</w:t>
       </w:r>
@@ -27057,7 +26927,7 @@
           <w:color w:val="000000"/>
           <w:sz w:val="24"/>
           <w:szCs w:val="24"/>
-          <w:lang w:eastAsia="fr-FR"/>
+          <w:lang w:val="en-US" w:eastAsia="fr-FR"/>
         </w:rPr>
         <w:t>;</w:t>
       </w:r>
@@ -27071,15 +26941,15 @@
         <w:rPr>
           <w:sz w:val="24"/>
           <w:szCs w:val="24"/>
-          <w:lang w:eastAsia="fr-FR"/>
-        </w:rPr>
-      </w:pPr>
-      <w:r>
-        <w:rPr>
-          <w:color w:val="000000"/>
-          <w:sz w:val="24"/>
-          <w:szCs w:val="24"/>
-          <w:lang w:eastAsia="fr-FR"/>
+          <w:lang w:val="en-US" w:eastAsia="fr-FR"/>
+        </w:rPr>
+      </w:pPr>
+      <w:r>
+        <w:rPr>
+          <w:color w:val="000000"/>
+          <w:sz w:val="24"/>
+          <w:szCs w:val="24"/>
+          <w:lang w:val="en-US" w:eastAsia="fr-FR"/>
         </w:rPr>
         <w:t xml:space="preserve"> </w:t>
       </w:r>
@@ -27093,7 +26963,7 @@
         <w:rPr>
           <w:sz w:val="24"/>
           <w:szCs w:val="24"/>
-          <w:lang w:eastAsia="fr-FR"/>
+          <w:lang w:val="en-US" w:eastAsia="fr-FR"/>
         </w:rPr>
       </w:pPr>
       <w:proofErr w:type="gramStart"/>
@@ -27102,7 +26972,7 @@
           <w:color w:val="0000FF"/>
           <w:sz w:val="24"/>
           <w:szCs w:val="24"/>
-          <w:lang w:eastAsia="fr-FR"/>
+          <w:lang w:val="en-US" w:eastAsia="fr-FR"/>
         </w:rPr>
         <w:t>return</w:t>
       </w:r>
@@ -27112,7 +26982,7 @@
           <w:color w:val="000000"/>
           <w:sz w:val="24"/>
           <w:szCs w:val="24"/>
-          <w:lang w:eastAsia="fr-FR"/>
+          <w:lang w:val="en-US" w:eastAsia="fr-FR"/>
         </w:rPr>
         <w:t>;</w:t>
       </w:r>
@@ -27232,15 +27102,15 @@
         <w:rPr>
           <w:sz w:val="24"/>
           <w:szCs w:val="24"/>
-          <w:lang w:eastAsia="fr-FR"/>
-        </w:rPr>
-      </w:pPr>
-      <w:r>
-        <w:rPr>
-          <w:color w:val="000000"/>
-          <w:sz w:val="24"/>
-          <w:szCs w:val="24"/>
-          <w:lang w:eastAsia="fr-FR"/>
+          <w:lang w:val="en-US" w:eastAsia="fr-FR"/>
+        </w:rPr>
+      </w:pPr>
+      <w:r>
+        <w:rPr>
+          <w:color w:val="000000"/>
+          <w:sz w:val="24"/>
+          <w:szCs w:val="24"/>
+          <w:lang w:val="en-US" w:eastAsia="fr-FR"/>
         </w:rPr>
         <w:t>R0 = 0.2;</w:t>
       </w:r>
@@ -27254,15 +27124,15 @@
         <w:rPr>
           <w:sz w:val="24"/>
           <w:szCs w:val="24"/>
-          <w:lang w:eastAsia="fr-FR"/>
-        </w:rPr>
-      </w:pPr>
-      <w:r>
-        <w:rPr>
-          <w:color w:val="000000"/>
-          <w:sz w:val="24"/>
-          <w:szCs w:val="24"/>
-          <w:lang w:eastAsia="fr-FR"/>
+          <w:lang w:val="en-US" w:eastAsia="fr-FR"/>
+        </w:rPr>
+      </w:pPr>
+      <w:r>
+        <w:rPr>
+          <w:color w:val="000000"/>
+          <w:sz w:val="24"/>
+          <w:szCs w:val="24"/>
+          <w:lang w:val="en-US" w:eastAsia="fr-FR"/>
         </w:rPr>
         <w:t>a = 0.3;</w:t>
       </w:r>
@@ -27276,15 +27146,15 @@
         <w:rPr>
           <w:sz w:val="24"/>
           <w:szCs w:val="24"/>
-          <w:lang w:eastAsia="fr-FR"/>
-        </w:rPr>
-      </w:pPr>
-      <w:r>
-        <w:rPr>
-          <w:color w:val="000000"/>
-          <w:sz w:val="24"/>
-          <w:szCs w:val="24"/>
-          <w:lang w:eastAsia="fr-FR"/>
+          <w:lang w:val="en-US" w:eastAsia="fr-FR"/>
+        </w:rPr>
+      </w:pPr>
+      <w:r>
+        <w:rPr>
+          <w:color w:val="000000"/>
+          <w:sz w:val="24"/>
+          <w:szCs w:val="24"/>
+          <w:lang w:val="en-US" w:eastAsia="fr-FR"/>
         </w:rPr>
         <w:t>b = 0.8;</w:t>
       </w:r>
@@ -28676,6 +28546,7 @@
         <w:docPartUnique/>
       </w:docPartObj>
     </w:sdtPr>
+    <w:sdtEndPr/>
     <w:sdtContent>
       <w:p>
         <w:pPr>
@@ -28695,7 +28566,7 @@
           <w:rPr>
             <w:noProof/>
           </w:rPr>
-          <w:t>34</w:t>
+          <w:t>30</w:t>
         </w:r>
         <w:r>
           <w:fldChar w:fldCharType="end"/>
@@ -29632,6 +29503,7 @@
   <w:style w:type="character" w:default="1" w:styleId="DefaultParagraphFont">
     <w:name w:val="Default Paragraph Font"/>
     <w:uiPriority w:val="1"/>
+    <w:semiHidden/>
     <w:unhideWhenUsed/>
   </w:style>
   <w:style w:type="table" w:default="1" w:styleId="TableNormal">
@@ -29850,560 +29722,6 @@
     </w:pPr>
   </w:style>
 </w:styles>
-</file>
-
-<file path=word/glossary/document.xml><?xml version="1.0" encoding="utf-8"?>
-<w:glossaryDocument xmlns:wpc="http://schemas.microsoft.com/office/word/2010/wordprocessingCanvas" xmlns:mc="http://schemas.openxmlformats.org/markup-compatibility/2006" xmlns:o="urn:schemas-microsoft-com:office:office" xmlns:r="http://schemas.openxmlformats.org/officeDocument/2006/relationships" xmlns:m="http://schemas.openxmlformats.org/officeDocument/2006/math" xmlns:v="urn:schemas-microsoft-com:vml" xmlns:wp14="http://schemas.microsoft.com/office/word/2010/wordprocessingDrawing" xmlns:wp="http://schemas.openxmlformats.org/drawingml/2006/wordprocessingDrawing" xmlns:w10="urn:schemas-microsoft-com:office:word" xmlns:w="http://schemas.openxmlformats.org/wordprocessingml/2006/main" xmlns:w14="http://schemas.microsoft.com/office/word/2010/wordml" xmlns:w15="http://schemas.microsoft.com/office/word/2012/wordml" xmlns:wpg="http://schemas.microsoft.com/office/word/2010/wordprocessingGroup" xmlns:wpi="http://schemas.microsoft.com/office/word/2010/wordprocessingInk" xmlns:wne="http://schemas.microsoft.com/office/word/2006/wordml" xmlns:wps="http://schemas.microsoft.com/office/word/2010/wordprocessingShape" mc:Ignorable="w14 w15 wp14"/>
-</file>
-
-<file path=word/glossary/fontTable.xml><?xml version="1.0" encoding="utf-8"?>
-<w:fonts xmlns:mc="http://schemas.openxmlformats.org/markup-compatibility/2006" xmlns:r="http://schemas.openxmlformats.org/officeDocument/2006/relationships" xmlns:w="http://schemas.openxmlformats.org/wordprocessingml/2006/main" xmlns:w14="http://schemas.microsoft.com/office/word/2010/wordml" xmlns:w15="http://schemas.microsoft.com/office/word/2012/wordml" mc:Ignorable="w14 w15">
-  <w:font w:name="Times New Roman">
-    <w:panose1 w:val="02020603050405020304"/>
-    <w:charset w:val="00"/>
-    <w:family w:val="roman"/>
-    <w:pitch w:val="variable"/>
-    <w:sig w:usb0="E0002EFF" w:usb1="C0007843" w:usb2="00000009" w:usb3="00000000" w:csb0="000001FF" w:csb1="00000000"/>
-  </w:font>
-  <w:font w:name="Wingdings">
-    <w:panose1 w:val="05000000000000000000"/>
-    <w:charset w:val="02"/>
-    <w:family w:val="auto"/>
-    <w:pitch w:val="variable"/>
-    <w:sig w:usb0="00000000" w:usb1="10000000" w:usb2="00000000" w:usb3="00000000" w:csb0="80000000" w:csb1="00000000"/>
-  </w:font>
-  <w:font w:name="Calibri">
-    <w:panose1 w:val="020F0502020204030204"/>
-    <w:charset w:val="00"/>
-    <w:family w:val="swiss"/>
-    <w:pitch w:val="variable"/>
-    <w:sig w:usb0="E00002FF" w:usb1="4000ACFF" w:usb2="00000001" w:usb3="00000000" w:csb0="0000019F" w:csb1="00000000"/>
-  </w:font>
-  <w:font w:name="Courier New">
-    <w:panose1 w:val="02070309020205020404"/>
-    <w:charset w:val="00"/>
-    <w:family w:val="modern"/>
-    <w:pitch w:val="fixed"/>
-    <w:sig w:usb0="E0002EFF" w:usb1="C0007843" w:usb2="00000009" w:usb3="00000000" w:csb0="000001FF" w:csb1="00000000"/>
-  </w:font>
-  <w:font w:name="Symbol">
-    <w:panose1 w:val="05050102010706020507"/>
-    <w:charset w:val="02"/>
-    <w:family w:val="roman"/>
-    <w:pitch w:val="variable"/>
-    <w:sig w:usb0="00000000" w:usb1="10000000" w:usb2="00000000" w:usb3="00000000" w:csb0="80000000" w:csb1="00000000"/>
-  </w:font>
-  <w:font w:name="Calibri Light">
-    <w:panose1 w:val="020F0302020204030204"/>
-    <w:charset w:val="00"/>
-    <w:family w:val="swiss"/>
-    <w:pitch w:val="variable"/>
-    <w:sig w:usb0="A00002EF" w:usb1="4000207B" w:usb2="00000000" w:usb3="00000000" w:csb0="0000019F" w:csb1="00000000"/>
-  </w:font>
-  <w:font w:name="Cambria Math">
-    <w:panose1 w:val="02040503050406030204"/>
-    <w:charset w:val="00"/>
-    <w:family w:val="roman"/>
-    <w:pitch w:val="variable"/>
-    <w:sig w:usb0="E00002FF" w:usb1="420024FF" w:usb2="00000000" w:usb3="00000000" w:csb0="0000019F" w:csb1="00000000"/>
-  </w:font>
-</w:fonts>
-</file>
-
-<file path=word/glossary/settings.xml><?xml version="1.0" encoding="utf-8"?>
-<w:settings xmlns:mc="http://schemas.openxmlformats.org/markup-compatibility/2006" xmlns:o="urn:schemas-microsoft-com:office:office" xmlns:r="http://schemas.openxmlformats.org/officeDocument/2006/relationships" xmlns:m="http://schemas.openxmlformats.org/officeDocument/2006/math" xmlns:v="urn:schemas-microsoft-com:vml" xmlns:w10="urn:schemas-microsoft-com:office:word" xmlns:w="http://schemas.openxmlformats.org/wordprocessingml/2006/main" xmlns:w14="http://schemas.microsoft.com/office/word/2010/wordml" xmlns:w15="http://schemas.microsoft.com/office/word/2012/wordml" xmlns:sl="http://schemas.openxmlformats.org/schemaLibrary/2006/main" mc:Ignorable="w14 w15">
-  <w:view w:val="normal"/>
-  <w:defaultTabStop w:val="708"/>
-  <w:hyphenationZone w:val="425"/>
-  <w:characterSpacingControl w:val="doNotCompress"/>
-  <w:compat>
-    <w:useFELayout/>
-    <w:compatSetting w:name="compatibilityMode" w:uri="http://schemas.microsoft.com/office/word" w:val="15"/>
-    <w:compatSetting w:name="overrideTableStyleFontSizeAndJustification" w:uri="http://schemas.microsoft.com/office/word" w:val="1"/>
-    <w:compatSetting w:name="enableOpenTypeFeatures" w:uri="http://schemas.microsoft.com/office/word" w:val="1"/>
-    <w:compatSetting w:name="doNotFlipMirrorIndents" w:uri="http://schemas.microsoft.com/office/word" w:val="1"/>
-    <w:compatSetting w:name="differentiateMultirowTableHeaders" w:uri="http://schemas.microsoft.com/office/word" w:val="1"/>
-  </w:compat>
-  <w:rsids>
-    <w:rsidRoot w:val="00362806"/>
-    <w:rsid w:val="00362806"/>
-  </w:rsids>
-  <m:mathPr>
-    <m:mathFont m:val="Cambria Math"/>
-    <m:brkBin m:val="before"/>
-    <m:brkBinSub m:val="--"/>
-    <m:smallFrac m:val="0"/>
-    <m:dispDef/>
-    <m:lMargin m:val="0"/>
-    <m:rMargin m:val="0"/>
-    <m:defJc m:val="centerGroup"/>
-    <m:wrapIndent m:val="1440"/>
-    <m:intLim m:val="subSup"/>
-    <m:naryLim m:val="undOvr"/>
-  </m:mathPr>
-  <w:themeFontLang w:val="fr-FR"/>
-  <w:clrSchemeMapping w:bg1="light1" w:t1="dark1" w:bg2="light2" w:t2="dark2" w:accent1="accent1" w:accent2="accent2" w:accent3="accent3" w:accent4="accent4" w:accent5="accent5" w:accent6="accent6" w:hyperlink="hyperlink" w:followedHyperlink="followedHyperlink"/>
-  <w:decimalSymbol w:val="."/>
-  <w:listSeparator w:val=","/>
-  <w15:chartTrackingRefBased/>
-</w:settings>
-</file>
-
-<file path=word/glossary/styles.xml><?xml version="1.0" encoding="utf-8"?>
-<w:styles xmlns:mc="http://schemas.openxmlformats.org/markup-compatibility/2006" xmlns:r="http://schemas.openxmlformats.org/officeDocument/2006/relationships" xmlns:w="http://schemas.openxmlformats.org/wordprocessingml/2006/main" xmlns:w14="http://schemas.microsoft.com/office/word/2010/wordml" xmlns:w15="http://schemas.microsoft.com/office/word/2012/wordml" mc:Ignorable="w14 w15">
-  <w:docDefaults>
-    <w:rPrDefault>
-      <w:rPr>
-        <w:rFonts w:asciiTheme="minorHAnsi" w:eastAsiaTheme="minorEastAsia" w:hAnsiTheme="minorHAnsi" w:cstheme="minorBidi"/>
-        <w:sz w:val="22"/>
-        <w:szCs w:val="22"/>
-        <w:lang w:val="fr-FR" w:eastAsia="fr-FR" w:bidi="ar-SA"/>
-      </w:rPr>
-    </w:rPrDefault>
-    <w:pPrDefault>
-      <w:pPr>
-        <w:spacing w:after="160" w:line="259" w:lineRule="auto"/>
-      </w:pPr>
-    </w:pPrDefault>
-  </w:docDefaults>
-  <w:latentStyles w:defLockedState="0" w:defUIPriority="99" w:defSemiHidden="0" w:defUnhideWhenUsed="0" w:defQFormat="0" w:count="371">
-    <w:lsdException w:name="Normal" w:uiPriority="0" w:qFormat="1"/>
-    <w:lsdException w:name="heading 1" w:uiPriority="9" w:qFormat="1"/>
-    <w:lsdException w:name="heading 2" w:semiHidden="1" w:uiPriority="9" w:unhideWhenUsed="1" w:qFormat="1"/>
-    <w:lsdException w:name="heading 3" w:semiHidden="1" w:uiPriority="9" w:unhideWhenUsed="1" w:qFormat="1"/>
-    <w:lsdException w:name="heading 4" w:semiHidden="1" w:uiPriority="9" w:unhideWhenUsed="1" w:qFormat="1"/>
-    <w:lsdException w:name="heading 5" w:semiHidden="1" w:uiPriority="9" w:unhideWhenUsed="1" w:qFormat="1"/>
-    <w:lsdException w:name="heading 6" w:semiHidden="1" w:uiPriority="9" w:unhideWhenUsed="1" w:qFormat="1"/>
-    <w:lsdException w:name="heading 7" w:semiHidden="1" w:uiPriority="9" w:unhideWhenUsed="1" w:qFormat="1"/>
-    <w:lsdException w:name="heading 8" w:semiHidden="1" w:uiPriority="9" w:unhideWhenUsed="1" w:qFormat="1"/>
-    <w:lsdException w:name="heading 9" w:semiHidden="1" w:uiPriority="9" w:unhideWhenUsed="1" w:qFormat="1"/>
-    <w:lsdException w:name="index 1" w:semiHidden="1" w:unhideWhenUsed="1"/>
-    <w:lsdException w:name="index 2" w:semiHidden="1" w:unhideWhenUsed="1"/>
-    <w:lsdException w:name="index 3" w:semiHidden="1" w:unhideWhenUsed="1"/>
-    <w:lsdException w:name="index 4" w:semiHidden="1" w:unhideWhenUsed="1"/>
-    <w:lsdException w:name="index 5" w:semiHidden="1" w:unhideWhenUsed="1"/>
-    <w:lsdException w:name="index 6" w:semiHidden="1" w:unhideWhenUsed="1"/>
-    <w:lsdException w:name="index 7" w:semiHidden="1" w:unhideWhenUsed="1"/>
-    <w:lsdException w:name="index 8" w:semiHidden="1" w:unhideWhenUsed="1"/>
-    <w:lsdException w:name="index 9" w:semiHidden="1" w:unhideWhenUsed="1"/>
-    <w:lsdException w:name="toc 1" w:semiHidden="1" w:uiPriority="39" w:unhideWhenUsed="1"/>
-    <w:lsdException w:name="toc 2" w:semiHidden="1" w:uiPriority="39" w:unhideWhenUsed="1"/>
-    <w:lsdException w:name="toc 3" w:semiHidden="1" w:uiPriority="39" w:unhideWhenUsed="1"/>
-    <w:lsdException w:name="toc 4" w:semiHidden="1" w:uiPriority="39" w:unhideWhenUsed="1"/>
-    <w:lsdException w:name="toc 5" w:semiHidden="1" w:uiPriority="39" w:unhideWhenUsed="1"/>
-    <w:lsdException w:name="toc 6" w:semiHidden="1" w:uiPriority="39" w:unhideWhenUsed="1"/>
-    <w:lsdException w:name="toc 7" w:semiHidden="1" w:uiPriority="39" w:unhideWhenUsed="1"/>
-    <w:lsdException w:name="toc 8" w:semiHidden="1" w:uiPriority="39" w:unhideWhenUsed="1"/>
-    <w:lsdException w:name="toc 9" w:semiHidden="1" w:uiPriority="39" w:unhideWhenUsed="1"/>
-    <w:lsdException w:name="Normal Indent" w:semiHidden="1" w:unhideWhenUsed="1"/>
-    <w:lsdException w:name="footnote text" w:semiHidden="1" w:unhideWhenUsed="1"/>
-    <w:lsdException w:name="annotation text" w:semiHidden="1" w:unhideWhenUsed="1"/>
-    <w:lsdException w:name="header" w:semiHidden="1" w:unhideWhenUsed="1"/>
-    <w:lsdException w:name="footer" w:semiHidden="1" w:unhideWhenUsed="1"/>
-    <w:lsdException w:name="index heading" w:semiHidden="1" w:unhideWhenUsed="1"/>
-    <w:lsdException w:name="caption" w:semiHidden="1" w:uiPriority="35" w:unhideWhenUsed="1" w:qFormat="1"/>
-    <w:lsdException w:name="table of figures" w:semiHidden="1" w:unhideWhenUsed="1"/>
-    <w:lsdException w:name="envelope address" w:semiHidden="1" w:unhideWhenUsed="1"/>
-    <w:lsdException w:name="envelope return" w:semiHidden="1" w:unhideWhenUsed="1"/>
-    <w:lsdException w:name="footnote reference" w:semiHidden="1" w:unhideWhenUsed="1"/>
-    <w:lsdException w:name="annotation reference" w:semiHidden="1" w:unhideWhenUsed="1"/>
-    <w:lsdException w:name="line number" w:semiHidden="1" w:unhideWhenUsed="1"/>
-    <w:lsdException w:name="page number" w:semiHidden="1" w:unhideWhenUsed="1"/>
-    <w:lsdException w:name="endnote reference" w:semiHidden="1" w:unhideWhenUsed="1"/>
-    <w:lsdException w:name="endnote text" w:semiHidden="1" w:unhideWhenUsed="1"/>
-    <w:lsdException w:name="table of authorities" w:semiHidden="1" w:unhideWhenUsed="1"/>
-    <w:lsdException w:name="macro" w:semiHidden="1" w:unhideWhenUsed="1"/>
-    <w:lsdException w:name="toa heading" w:semiHidden="1" w:unhideWhenUsed="1"/>
-    <w:lsdException w:name="List" w:semiHidden="1" w:unhideWhenUsed="1"/>
-    <w:lsdException w:name="List Bullet" w:semiHidden="1" w:unhideWhenUsed="1"/>
-    <w:lsdException w:name="List Number" w:semiHidden="1" w:unhideWhenUsed="1"/>
-    <w:lsdException w:name="List 2" w:semiHidden="1" w:unhideWhenUsed="1"/>
-    <w:lsdException w:name="List 3" w:semiHidden="1" w:unhideWhenUsed="1"/>
-    <w:lsdException w:name="List 4" w:semiHidden="1" w:unhideWhenUsed="1"/>
-    <w:lsdException w:name="List 5" w:semiHidden="1" w:unhideWhenUsed="1"/>
-    <w:lsdException w:name="List Bullet 2" w:semiHidden="1" w:unhideWhenUsed="1"/>
-    <w:lsdException w:name="List Bullet 3" w:semiHidden="1" w:unhideWhenUsed="1"/>
-    <w:lsdException w:name="List Bullet 4" w:semiHidden="1" w:unhideWhenUsed="1"/>
-    <w:lsdException w:name="List Bullet 5" w:semiHidden="1" w:unhideWhenUsed="1"/>
-    <w:lsdException w:name="List Number 2" w:semiHidden="1" w:unhideWhenUsed="1"/>
-    <w:lsdException w:name="List Number 3" w:semiHidden="1" w:unhideWhenUsed="1"/>
-    <w:lsdException w:name="List Number 4" w:semiHidden="1" w:unhideWhenUsed="1"/>
-    <w:lsdException w:name="List Number 5" w:semiHidden="1" w:unhideWhenUsed="1"/>
-    <w:lsdException w:name="Title" w:uiPriority="10" w:qFormat="1"/>
-    <w:lsdException w:name="Closing" w:semiHidden="1" w:unhideWhenUsed="1"/>
-    <w:lsdException w:name="Signature" w:semiHidden="1" w:unhideWhenUsed="1"/>
-    <w:lsdException w:name="Default Paragraph Font" w:semiHidden="1" w:uiPriority="1" w:unhideWhenUsed="1"/>
-    <w:lsdException w:name="Body Text" w:semiHidden="1" w:unhideWhenUsed="1"/>
-    <w:lsdException w:name="Body Text Indent" w:semiHidden="1" w:unhideWhenUsed="1"/>
-    <w:lsdException w:name="List Continue" w:semiHidden="1" w:unhideWhenUsed="1"/>
-    <w:lsdException w:name="List Continue 2" w:semiHidden="1" w:unhideWhenUsed="1"/>
-    <w:lsdException w:name="List Continue 3" w:semiHidden="1" w:unhideWhenUsed="1"/>
-    <w:lsdException w:name="List Continue 4" w:semiHidden="1" w:unhideWhenUsed="1"/>
-    <w:lsdException w:name="List Continue 5" w:semiHidden="1" w:unhideWhenUsed="1"/>
-    <w:lsdException w:name="Message Header" w:semiHidden="1" w:unhideWhenUsed="1"/>
-    <w:lsdException w:name="Subtitle" w:uiPriority="11" w:qFormat="1"/>
-    <w:lsdException w:name="Salutation" w:semiHidden="1" w:unhideWhenUsed="1"/>
-    <w:lsdException w:name="Date" w:semiHidden="1" w:unhideWhenUsed="1"/>
-    <w:lsdException w:name="Body Text First Indent" w:semiHidden="1" w:unhideWhenUsed="1"/>
-    <w:lsdException w:name="Body Text First Indent 2" w:semiHidden="1" w:unhideWhenUsed="1"/>
-    <w:lsdException w:name="Note Heading" w:semiHidden="1" w:unhideWhenUsed="1"/>
-    <w:lsdException w:name="Body Text 2" w:semiHidden="1" w:unhideWhenUsed="1"/>
-    <w:lsdException w:name="Body Text 3" w:semiHidden="1" w:unhideWhenUsed="1"/>
-    <w:lsdException w:name="Body Text Indent 2" w:semiHidden="1" w:unhideWhenUsed="1"/>
-    <w:lsdException w:name="Body Text Indent 3" w:semiHidden="1" w:unhideWhenUsed="1"/>
-    <w:lsdException w:name="Block Text" w:semiHidden="1" w:unhideWhenUsed="1"/>
-    <w:lsdException w:name="Hyperlink" w:semiHidden="1" w:unhideWhenUsed="1"/>
-    <w:lsdException w:name="FollowedHyperlink" w:semiHidden="1" w:unhideWhenUsed="1"/>
-    <w:lsdException w:name="Strong" w:uiPriority="22" w:qFormat="1"/>
-    <w:lsdException w:name="Emphasis" w:uiPriority="20" w:qFormat="1"/>
-    <w:lsdException w:name="Document Map" w:semiHidden="1" w:unhideWhenUsed="1"/>
-    <w:lsdException w:name="Plain Text" w:semiHidden="1" w:unhideWhenUsed="1"/>
-    <w:lsdException w:name="E-mail Signature" w:semiHidden="1" w:unhideWhenUsed="1"/>
-    <w:lsdException w:name="HTML Top of Form" w:semiHidden="1" w:unhideWhenUsed="1"/>
-    <w:lsdException w:name="HTML Bottom of Form" w:semiHidden="1" w:unhideWhenUsed="1"/>
-    <w:lsdException w:name="Normal (Web)" w:semiHidden="1" w:unhideWhenUsed="1"/>
-    <w:lsdException w:name="HTML Acronym" w:semiHidden="1" w:unhideWhenUsed="1"/>
-    <w:lsdException w:name="HTML Address" w:semiHidden="1" w:unhideWhenUsed="1"/>
-    <w:lsdException w:name="HTML Cite" w:semiHidden="1" w:unhideWhenUsed="1"/>
-    <w:lsdException w:name="HTML Code" w:semiHidden="1" w:unhideWhenUsed="1"/>
-    <w:lsdException w:name="HTML Definition" w:semiHidden="1" w:unhideWhenUsed="1"/>
-    <w:lsdException w:name="HTML Keyboard" w:semiHidden="1" w:unhideWhenUsed="1"/>
-    <w:lsdException w:name="HTML Preformatted" w:semiHidden="1" w:unhideWhenUsed="1"/>
-    <w:lsdException w:name="HTML Sample" w:semiHidden="1" w:unhideWhenUsed="1"/>
-    <w:lsdException w:name="HTML Typewriter" w:semiHidden="1" w:unhideWhenUsed="1"/>
-    <w:lsdException w:name="HTML Variable" w:semiHidden="1" w:unhideWhenUsed="1"/>
-    <w:lsdException w:name="Normal Table" w:semiHidden="1" w:unhideWhenUsed="1"/>
-    <w:lsdException w:name="annotation subject" w:semiHidden="1" w:unhideWhenUsed="1"/>
-    <w:lsdException w:name="No List" w:semiHidden="1" w:unhideWhenUsed="1"/>
-    <w:lsdException w:name="Outline List 1" w:semiHidden="1" w:unhideWhenUsed="1"/>
-    <w:lsdException w:name="Outline List 2" w:semiHidden="1" w:unhideWhenUsed="1"/>
-    <w:lsdException w:name="Outline List 3" w:semiHidden="1" w:unhideWhenUsed="1"/>
-    <w:lsdException w:name="Table Simple 1" w:semiHidden="1" w:unhideWhenUsed="1"/>
-    <w:lsdException w:name="Table Simple 2" w:semiHidden="1" w:unhideWhenUsed="1"/>
-    <w:lsdException w:name="Table Simple 3" w:semiHidden="1" w:unhideWhenUsed="1"/>
-    <w:lsdException w:name="Table Classic 1" w:semiHidden="1" w:unhideWhenUsed="1"/>
-    <w:lsdException w:name="Table Classic 2" w:semiHidden="1" w:unhideWhenUsed="1"/>
-    <w:lsdException w:name="Table Classic 3" w:semiHidden="1" w:unhideWhenUsed="1"/>
-    <w:lsdException w:name="Table Classic 4" w:semiHidden="1" w:unhideWhenUsed="1"/>
-    <w:lsdException w:name="Table Colorful 1" w:semiHidden="1" w:unhideWhenUsed="1"/>
-    <w:lsdException w:name="Table Colorful 2" w:semiHidden="1" w:unhideWhenUsed="1"/>
-    <w:lsdException w:name="Table Colorful 3" w:semiHidden="1" w:unhideWhenUsed="1"/>
-    <w:lsdException w:name="Table Columns 1" w:semiHidden="1" w:unhideWhenUsed="1"/>
-    <w:lsdException w:name="Table Columns 2" w:semiHidden="1" w:unhideWhenUsed="1"/>
-    <w:lsdException w:name="Table Columns 3" w:semiHidden="1" w:unhideWhenUsed="1"/>
-    <w:lsdException w:name="Table Columns 4" w:semiHidden="1" w:unhideWhenUsed="1"/>
-    <w:lsdException w:name="Table Columns 5" w:semiHidden="1" w:unhideWhenUsed="1"/>
-    <w:lsdException w:name="Table Grid 1" w:semiHidden="1" w:unhideWhenUsed="1"/>
-    <w:lsdException w:name="Table Grid 2" w:semiHidden="1" w:unhideWhenUsed="1"/>
-    <w:lsdException w:name="Table Grid 3" w:semiHidden="1" w:unhideWhenUsed="1"/>
-    <w:lsdException w:name="Table Grid 4" w:semiHidden="1" w:unhideWhenUsed="1"/>
-    <w:lsdException w:name="Table Grid 5" w:semiHidden="1" w:unhideWhenUsed="1"/>
-    <w:lsdException w:name="Table Grid 6" w:semiHidden="1" w:unhideWhenUsed="1"/>
-    <w:lsdException w:name="Table Grid 7" w:semiHidden="1" w:unhideWhenUsed="1"/>
-    <w:lsdException w:name="Table Grid 8" w:semiHidden="1" w:unhideWhenUsed="1"/>
-    <w:lsdException w:name="Table List 1" w:semiHidden="1" w:unhideWhenUsed="1"/>
-    <w:lsdException w:name="Table List 2" w:semiHidden="1" w:unhideWhenUsed="1"/>
-    <w:lsdException w:name="Table List 3" w:semiHidden="1" w:unhideWhenUsed="1"/>
-    <w:lsdException w:name="Table List 4" w:semiHidden="1" w:unhideWhenUsed="1"/>
-    <w:lsdException w:name="Table List 5" w:semiHidden="1" w:unhideWhenUsed="1"/>
-    <w:lsdException w:name="Table List 6" w:semiHidden="1" w:unhideWhenUsed="1"/>
-    <w:lsdException w:name="Table List 7" w:semiHidden="1" w:unhideWhenUsed="1"/>
-    <w:lsdException w:name="Table List 8" w:semiHidden="1" w:unhideWhenUsed="1"/>
-    <w:lsdException w:name="Table 3D effects 1" w:semiHidden="1" w:unhideWhenUsed="1"/>
-    <w:lsdException w:name="Table 3D effects 2" w:semiHidden="1" w:unhideWhenUsed="1"/>
-    <w:lsdException w:name="Table 3D effects 3" w:semiHidden="1" w:unhideWhenUsed="1"/>
-    <w:lsdException w:name="Table Contemporary" w:semiHidden="1" w:unhideWhenUsed="1"/>
-    <w:lsdException w:name="Table Elegant" w:semiHidden="1" w:unhideWhenUsed="1"/>
-    <w:lsdException w:name="Table Professional" w:semiHidden="1" w:unhideWhenUsed="1"/>
-    <w:lsdException w:name="Table Subtle 1" w:semiHidden="1" w:unhideWhenUsed="1"/>
-    <w:lsdException w:name="Table Subtle 2" w:semiHidden="1" w:unhideWhenUsed="1"/>
-    <w:lsdException w:name="Table Web 1" w:semiHidden="1" w:unhideWhenUsed="1"/>
-    <w:lsdException w:name="Table Web 2" w:semiHidden="1" w:unhideWhenUsed="1"/>
-    <w:lsdException w:name="Table Web 3" w:semiHidden="1" w:unhideWhenUsed="1"/>
-    <w:lsdException w:name="Balloon Text" w:semiHidden="1" w:unhideWhenUsed="1"/>
-    <w:lsdException w:name="Table Grid" w:uiPriority="39"/>
-    <w:lsdException w:name="Table Theme" w:semiHidden="1" w:unhideWhenUsed="1"/>
-    <w:lsdException w:name="Placeholder Text" w:semiHidden="1"/>
-    <w:lsdException w:name="No Spacing" w:uiPriority="1" w:qFormat="1"/>
-    <w:lsdException w:name="Light Shading" w:uiPriority="60"/>
-    <w:lsdException w:name="Light List" w:uiPriority="61"/>
-    <w:lsdException w:name="Light Grid" w:uiPriority="62"/>
-    <w:lsdException w:name="Medium Shading 1" w:uiPriority="63"/>
-    <w:lsdException w:name="Medium Shading 2" w:uiPriority="64"/>
-    <w:lsdException w:name="Medium List 1" w:uiPriority="65"/>
-    <w:lsdException w:name="Medium List 2" w:uiPriority="66"/>
-    <w:lsdException w:name="Medium Grid 1" w:uiPriority="67"/>
-    <w:lsdException w:name="Medium Grid 2" w:uiPriority="68"/>
-    <w:lsdException w:name="Medium Grid 3" w:uiPriority="69"/>
-    <w:lsdException w:name="Dark List" w:uiPriority="70"/>
-    <w:lsdException w:name="Colorful Shading" w:uiPriority="71"/>
-    <w:lsdException w:name="Colorful List" w:uiPriority="72"/>
-    <w:lsdException w:name="Colorful Grid" w:uiPriority="73"/>
-    <w:lsdException w:name="Light Shading Accent 1" w:uiPriority="60"/>
-    <w:lsdException w:name="Light List Accent 1" w:uiPriority="61"/>
-    <w:lsdException w:name="Light Grid Accent 1" w:uiPriority="62"/>
-    <w:lsdException w:name="Medium Shading 1 Accent 1" w:uiPriority="63"/>
-    <w:lsdException w:name="Medium Shading 2 Accent 1" w:uiPriority="64"/>
-    <w:lsdException w:name="Medium List 1 Accent 1" w:uiPriority="65"/>
-    <w:lsdException w:name="Revision" w:semiHidden="1"/>
-    <w:lsdException w:name="List Paragraph" w:uiPriority="34" w:qFormat="1"/>
-    <w:lsdException w:name="Quote" w:uiPriority="29" w:qFormat="1"/>
-    <w:lsdException w:name="Intense Quote" w:uiPriority="30" w:qFormat="1"/>
-    <w:lsdException w:name="Medium List 2 Accent 1" w:uiPriority="66"/>
-    <w:lsdException w:name="Medium Grid 1 Accent 1" w:uiPriority="67"/>
-    <w:lsdException w:name="Medium Grid 2 Accent 1" w:uiPriority="68"/>
-    <w:lsdException w:name="Medium Grid 3 Accent 1" w:uiPriority="69"/>
-    <w:lsdException w:name="Dark List Accent 1" w:uiPriority="70"/>
-    <w:lsdException w:name="Colorful Shading Accent 1" w:uiPriority="71"/>
-    <w:lsdException w:name="Colorful List Accent 1" w:uiPriority="72"/>
-    <w:lsdException w:name="Colorful Grid Accent 1" w:uiPriority="73"/>
-    <w:lsdException w:name="Light Shading Accent 2" w:uiPriority="60"/>
-    <w:lsdException w:name="Light List Accent 2" w:uiPriority="61"/>
-    <w:lsdException w:name="Light Grid Accent 2" w:uiPriority="62"/>
-    <w:lsdException w:name="Medium Shading 1 Accent 2" w:uiPriority="63"/>
-    <w:lsdException w:name="Medium Shading 2 Accent 2" w:uiPriority="64"/>
-    <w:lsdException w:name="Medium List 1 Accent 2" w:uiPriority="65"/>
-    <w:lsdException w:name="Medium List 2 Accent 2" w:uiPriority="66"/>
-    <w:lsdException w:name="Medium Grid 1 Accent 2" w:uiPriority="67"/>
-    <w:lsdException w:name="Medium Grid 2 Accent 2" w:uiPriority="68"/>
-    <w:lsdException w:name="Medium Grid 3 Accent 2" w:uiPriority="69"/>
-    <w:lsdException w:name="Dark List Accent 2" w:uiPriority="70"/>
-    <w:lsdException w:name="Colorful Shading Accent 2" w:uiPriority="71"/>
-    <w:lsdException w:name="Colorful List Accent 2" w:uiPriority="72"/>
-    <w:lsdException w:name="Colorful Grid Accent 2" w:uiPriority="73"/>
-    <w:lsdException w:name="Light Shading Accent 3" w:uiPriority="60"/>
-    <w:lsdException w:name="Light List Accent 3" w:uiPriority="61"/>
-    <w:lsdException w:name="Light Grid Accent 3" w:uiPriority="62"/>
-    <w:lsdException w:name="Medium Shading 1 Accent 3" w:uiPriority="63"/>
-    <w:lsdException w:name="Medium Shading 2 Accent 3" w:uiPriority="64"/>
-    <w:lsdException w:name="Medium List 1 Accent 3" w:uiPriority="65"/>
-    <w:lsdException w:name="Medium List 2 Accent 3" w:uiPriority="66"/>
-    <w:lsdException w:name="Medium Grid 1 Accent 3" w:uiPriority="67"/>
-    <w:lsdException w:name="Medium Grid 2 Accent 3" w:uiPriority="68"/>
-    <w:lsdException w:name="Medium Grid 3 Accent 3" w:uiPriority="69"/>
-    <w:lsdException w:name="Dark List Accent 3" w:uiPriority="70"/>
-    <w:lsdException w:name="Colorful Shading Accent 3" w:uiPriority="71"/>
-    <w:lsdException w:name="Colorful List Accent 3" w:uiPriority="72"/>
-    <w:lsdException w:name="Colorful Grid Accent 3" w:uiPriority="73"/>
-    <w:lsdException w:name="Light Shading Accent 4" w:uiPriority="60"/>
-    <w:lsdException w:name="Light List Accent 4" w:uiPriority="61"/>
-    <w:lsdException w:name="Light Grid Accent 4" w:uiPriority="62"/>
-    <w:lsdException w:name="Medium Shading 1 Accent 4" w:uiPriority="63"/>
-    <w:lsdException w:name="Medium Shading 2 Accent 4" w:uiPriority="64"/>
-    <w:lsdException w:name="Medium List 1 Accent 4" w:uiPriority="65"/>
-    <w:lsdException w:name="Medium List 2 Accent 4" w:uiPriority="66"/>
-    <w:lsdException w:name="Medium Grid 1 Accent 4" w:uiPriority="67"/>
-    <w:lsdException w:name="Medium Grid 2 Accent 4" w:uiPriority="68"/>
-    <w:lsdException w:name="Medium Grid 3 Accent 4" w:uiPriority="69"/>
-    <w:lsdException w:name="Dark List Accent 4" w:uiPriority="70"/>
-    <w:lsdException w:name="Colorful Shading Accent 4" w:uiPriority="71"/>
-    <w:lsdException w:name="Colorful List Accent 4" w:uiPriority="72"/>
-    <w:lsdException w:name="Colorful Grid Accent 4" w:uiPriority="73"/>
-    <w:lsdException w:name="Light Shading Accent 5" w:uiPriority="60"/>
-    <w:lsdException w:name="Light List Accent 5" w:uiPriority="61"/>
-    <w:lsdException w:name="Light Grid Accent 5" w:uiPriority="62"/>
-    <w:lsdException w:name="Medium Shading 1 Accent 5" w:uiPriority="63"/>
-    <w:lsdException w:name="Medium Shading 2 Accent 5" w:uiPriority="64"/>
-    <w:lsdException w:name="Medium List 1 Accent 5" w:uiPriority="65"/>
-    <w:lsdException w:name="Medium List 2 Accent 5" w:uiPriority="66"/>
-    <w:lsdException w:name="Medium Grid 1 Accent 5" w:uiPriority="67"/>
-    <w:lsdException w:name="Medium Grid 2 Accent 5" w:uiPriority="68"/>
-    <w:lsdException w:name="Medium Grid 3 Accent 5" w:uiPriority="69"/>
-    <w:lsdException w:name="Dark List Accent 5" w:uiPriority="70"/>
-    <w:lsdException w:name="Colorful Shading Accent 5" w:uiPriority="71"/>
-    <w:lsdException w:name="Colorful List Accent 5" w:uiPriority="72"/>
-    <w:lsdException w:name="Colorful Grid Accent 5" w:uiPriority="73"/>
-    <w:lsdException w:name="Light Shading Accent 6" w:uiPriority="60"/>
-    <w:lsdException w:name="Light List Accent 6" w:uiPriority="61"/>
-    <w:lsdException w:name="Light Grid Accent 6" w:uiPriority="62"/>
-    <w:lsdException w:name="Medium Shading 1 Accent 6" w:uiPriority="63"/>
-    <w:lsdException w:name="Medium Shading 2 Accent 6" w:uiPriority="64"/>
-    <w:lsdException w:name="Medium List 1 Accent 6" w:uiPriority="65"/>
-    <w:lsdException w:name="Medium List 2 Accent 6" w:uiPriority="66"/>
-    <w:lsdException w:name="Medium Grid 1 Accent 6" w:uiPriority="67"/>
-    <w:lsdException w:name="Medium Grid 2 Accent 6" w:uiPriority="68"/>
-    <w:lsdException w:name="Medium Grid 3 Accent 6" w:uiPriority="69"/>
-    <w:lsdException w:name="Dark List Accent 6" w:uiPriority="70"/>
-    <w:lsdException w:name="Colorful Shading Accent 6" w:uiPriority="71"/>
-    <w:lsdException w:name="Colorful List Accent 6" w:uiPriority="72"/>
-    <w:lsdException w:name="Colorful Grid Accent 6" w:uiPriority="73"/>
-    <w:lsdException w:name="Subtle Emphasis" w:uiPriority="19" w:qFormat="1"/>
-    <w:lsdException w:name="Intense Emphasis" w:uiPriority="21" w:qFormat="1"/>
-    <w:lsdException w:name="Subtle Reference" w:uiPriority="31" w:qFormat="1"/>
-    <w:lsdException w:name="Intense Reference" w:uiPriority="32" w:qFormat="1"/>
-    <w:lsdException w:name="Book Title" w:uiPriority="33" w:qFormat="1"/>
-    <w:lsdException w:name="Bibliography" w:semiHidden="1" w:uiPriority="37" w:unhideWhenUsed="1"/>
-    <w:lsdException w:name="TOC Heading" w:semiHidden="1" w:uiPriority="39" w:unhideWhenUsed="1" w:qFormat="1"/>
-    <w:lsdException w:name="Plain Table 1" w:uiPriority="41"/>
-    <w:lsdException w:name="Plain Table 2" w:uiPriority="42"/>
-    <w:lsdException w:name="Plain Table 3" w:uiPriority="43"/>
-    <w:lsdException w:name="Plain Table 4" w:uiPriority="44"/>
-    <w:lsdException w:name="Plain Table 5" w:uiPriority="45"/>
-    <w:lsdException w:name="Grid Table Light" w:uiPriority="40"/>
-    <w:lsdException w:name="Grid Table 1 Light" w:uiPriority="46"/>
-    <w:lsdException w:name="Grid Table 2" w:uiPriority="47"/>
-    <w:lsdException w:name="Grid Table 3" w:uiPriority="48"/>
-    <w:lsdException w:name="Grid Table 4" w:uiPriority="49"/>
-    <w:lsdException w:name="Grid Table 5 Dark" w:uiPriority="50"/>
-    <w:lsdException w:name="Grid Table 6 Colorful" w:uiPriority="51"/>
-    <w:lsdException w:name="Grid Table 7 Colorful" w:uiPriority="52"/>
-    <w:lsdException w:name="Grid Table 1 Light Accent 1" w:uiPriority="46"/>
-    <w:lsdException w:name="Grid Table 2 Accent 1" w:uiPriority="47"/>
-    <w:lsdException w:name="Grid Table 3 Accent 1" w:uiPriority="48"/>
-    <w:lsdException w:name="Grid Table 4 Accent 1" w:uiPriority="49"/>
-    <w:lsdException w:name="Grid Table 5 Dark Accent 1" w:uiPriority="50"/>
-    <w:lsdException w:name="Grid Table 6 Colorful Accent 1" w:uiPriority="51"/>
-    <w:lsdException w:name="Grid Table 7 Colorful Accent 1" w:uiPriority="52"/>
-    <w:lsdException w:name="Grid Table 1 Light Accent 2" w:uiPriority="46"/>
-    <w:lsdException w:name="Grid Table 2 Accent 2" w:uiPriority="47"/>
-    <w:lsdException w:name="Grid Table 3 Accent 2" w:uiPriority="48"/>
-    <w:lsdException w:name="Grid Table 4 Accent 2" w:uiPriority="49"/>
-    <w:lsdException w:name="Grid Table 5 Dark Accent 2" w:uiPriority="50"/>
-    <w:lsdException w:name="Grid Table 6 Colorful Accent 2" w:uiPriority="51"/>
-    <w:lsdException w:name="Grid Table 7 Colorful Accent 2" w:uiPriority="52"/>
-    <w:lsdException w:name="Grid Table 1 Light Accent 3" w:uiPriority="46"/>
-    <w:lsdException w:name="Grid Table 2 Accent 3" w:uiPriority="47"/>
-    <w:lsdException w:name="Grid Table 3 Accent 3" w:uiPriority="48"/>
-    <w:lsdException w:name="Grid Table 4 Accent 3" w:uiPriority="49"/>
-    <w:lsdException w:name="Grid Table 5 Dark Accent 3" w:uiPriority="50"/>
-    <w:lsdException w:name="Grid Table 6 Colorful Accent 3" w:uiPriority="51"/>
-    <w:lsdException w:name="Grid Table 7 Colorful Accent 3" w:uiPriority="52"/>
-    <w:lsdException w:name="Grid Table 1 Light Accent 4" w:uiPriority="46"/>
-    <w:lsdException w:name="Grid Table 2 Accent 4" w:uiPriority="47"/>
-    <w:lsdException w:name="Grid Table 3 Accent 4" w:uiPriority="48"/>
-    <w:lsdException w:name="Grid Table 4 Accent 4" w:uiPriority="49"/>
-    <w:lsdException w:name="Grid Table 5 Dark Accent 4" w:uiPriority="50"/>
-    <w:lsdException w:name="Grid Table 6 Colorful Accent 4" w:uiPriority="51"/>
-    <w:lsdException w:name="Grid Table 7 Colorful Accent 4" w:uiPriority="52"/>
-    <w:lsdException w:name="Grid Table 1 Light Accent 5" w:uiPriority="46"/>
-    <w:lsdException w:name="Grid Table 2 Accent 5" w:uiPriority="47"/>
-    <w:lsdException w:name="Grid Table 3 Accent 5" w:uiPriority="48"/>
-    <w:lsdException w:name="Grid Table 4 Accent 5" w:uiPriority="49"/>
-    <w:lsdException w:name="Grid Table 5 Dark Accent 5" w:uiPriority="50"/>
-    <w:lsdException w:name="Grid Table 6 Colorful Accent 5" w:uiPriority="51"/>
-    <w:lsdException w:name="Grid Table 7 Colorful Accent 5" w:uiPriority="52"/>
-    <w:lsdException w:name="Grid Table 1 Light Accent 6" w:uiPriority="46"/>
-    <w:lsdException w:name="Grid Table 2 Accent 6" w:uiPriority="47"/>
-    <w:lsdException w:name="Grid Table 3 Accent 6" w:uiPriority="48"/>
-    <w:lsdException w:name="Grid Table 4 Accent 6" w:uiPriority="49"/>
-    <w:lsdException w:name="Grid Table 5 Dark Accent 6" w:uiPriority="50"/>
-    <w:lsdException w:name="Grid Table 6 Colorful Accent 6" w:uiPriority="51"/>
-    <w:lsdException w:name="Grid Table 7 Colorful Accent 6" w:uiPriority="52"/>
-    <w:lsdException w:name="List Table 1 Light" w:uiPriority="46"/>
-    <w:lsdException w:name="List Table 2" w:uiPriority="47"/>
-    <w:lsdException w:name="List Table 3" w:uiPriority="48"/>
-    <w:lsdException w:name="List Table 4" w:uiPriority="49"/>
-    <w:lsdException w:name="List Table 5 Dark" w:uiPriority="50"/>
-    <w:lsdException w:name="List Table 6 Colorful" w:uiPriority="51"/>
-    <w:lsdException w:name="List Table 7 Colorful" w:uiPriority="52"/>
-    <w:lsdException w:name="List Table 1 Light Accent 1" w:uiPriority="46"/>
-    <w:lsdException w:name="List Table 2 Accent 1" w:uiPriority="47"/>
-    <w:lsdException w:name="List Table 3 Accent 1" w:uiPriority="48"/>
-    <w:lsdException w:name="List Table 4 Accent 1" w:uiPriority="49"/>
-    <w:lsdException w:name="List Table 5 Dark Accent 1" w:uiPriority="50"/>
-    <w:lsdException w:name="List Table 6 Colorful Accent 1" w:uiPriority="51"/>
-    <w:lsdException w:name="List Table 7 Colorful Accent 1" w:uiPriority="52"/>
-    <w:lsdException w:name="List Table 1 Light Accent 2" w:uiPriority="46"/>
-    <w:lsdException w:name="List Table 2 Accent 2" w:uiPriority="47"/>
-    <w:lsdException w:name="List Table 3 Accent 2" w:uiPriority="48"/>
-    <w:lsdException w:name="List Table 4 Accent 2" w:uiPriority="49"/>
-    <w:lsdException w:name="List Table 5 Dark Accent 2" w:uiPriority="50"/>
-    <w:lsdException w:name="List Table 6 Colorful Accent 2" w:uiPriority="51"/>
-    <w:lsdException w:name="List Table 7 Colorful Accent 2" w:uiPriority="52"/>
-    <w:lsdException w:name="List Table 1 Light Accent 3" w:uiPriority="46"/>
-    <w:lsdException w:name="List Table 2 Accent 3" w:uiPriority="47"/>
-    <w:lsdException w:name="List Table 3 Accent 3" w:uiPriority="48"/>
-    <w:lsdException w:name="List Table 4 Accent 3" w:uiPriority="49"/>
-    <w:lsdException w:name="List Table 5 Dark Accent 3" w:uiPriority="50"/>
-    <w:lsdException w:name="List Table 6 Colorful Accent 3" w:uiPriority="51"/>
-    <w:lsdException w:name="List Table 7 Colorful Accent 3" w:uiPriority="52"/>
-    <w:lsdException w:name="List Table 1 Light Accent 4" w:uiPriority="46"/>
-    <w:lsdException w:name="List Table 2 Accent 4" w:uiPriority="47"/>
-    <w:lsdException w:name="List Table 3 Accent 4" w:uiPriority="48"/>
-    <w:lsdException w:name="List Table 4 Accent 4" w:uiPriority="49"/>
-    <w:lsdException w:name="List Table 5 Dark Accent 4" w:uiPriority="50"/>
-    <w:lsdException w:name="List Table 6 Colorful Accent 4" w:uiPriority="51"/>
-    <w:lsdException w:name="List Table 7 Colorful Accent 4" w:uiPriority="52"/>
-    <w:lsdException w:name="List Table 1 Light Accent 5" w:uiPriority="46"/>
-    <w:lsdException w:name="List Table 2 Accent 5" w:uiPriority="47"/>
-    <w:lsdException w:name="List Table 3 Accent 5" w:uiPriority="48"/>
-    <w:lsdException w:name="List Table 4 Accent 5" w:uiPriority="49"/>
-    <w:lsdException w:name="List Table 5 Dark Accent 5" w:uiPriority="50"/>
-    <w:lsdException w:name="List Table 6 Colorful Accent 5" w:uiPriority="51"/>
-    <w:lsdException w:name="List Table 7 Colorful Accent 5" w:uiPriority="52"/>
-    <w:lsdException w:name="List Table 1 Light Accent 6" w:uiPriority="46"/>
-    <w:lsdException w:name="List Table 2 Accent 6" w:uiPriority="47"/>
-    <w:lsdException w:name="List Table 3 Accent 6" w:uiPriority="48"/>
-    <w:lsdException w:name="List Table 4 Accent 6" w:uiPriority="49"/>
-    <w:lsdException w:name="List Table 5 Dark Accent 6" w:uiPriority="50"/>
-    <w:lsdException w:name="List Table 6 Colorful Accent 6" w:uiPriority="51"/>
-    <w:lsdException w:name="List Table 7 Colorful Accent 6" w:uiPriority="52"/>
-  </w:latentStyles>
-  <w:style w:type="paragraph" w:default="1" w:styleId="Normal">
-    <w:name w:val="Normal"/>
-    <w:qFormat/>
-  </w:style>
-  <w:style w:type="character" w:default="1" w:styleId="DefaultParagraphFont">
-    <w:name w:val="Default Paragraph Font"/>
-    <w:uiPriority w:val="1"/>
-    <w:semiHidden/>
-    <w:unhideWhenUsed/>
-  </w:style>
-  <w:style w:type="table" w:default="1" w:styleId="TableNormal">
-    <w:name w:val="Normal Table"/>
-    <w:uiPriority w:val="99"/>
-    <w:semiHidden/>
-    <w:unhideWhenUsed/>
-    <w:tblPr>
-      <w:tblInd w:w="0" w:type="dxa"/>
-      <w:tblCellMar>
-        <w:top w:w="0" w:type="dxa"/>
-        <w:left w:w="108" w:type="dxa"/>
-        <w:bottom w:w="0" w:type="dxa"/>
-        <w:right w:w="108" w:type="dxa"/>
-      </w:tblCellMar>
-    </w:tblPr>
-  </w:style>
-  <w:style w:type="numbering" w:default="1" w:styleId="NoList">
-    <w:name w:val="No List"/>
-    <w:uiPriority w:val="99"/>
-    <w:semiHidden/>
-    <w:unhideWhenUsed/>
-  </w:style>
-  <w:style w:type="character" w:styleId="PlaceholderText">
-    <w:name w:val="Placeholder Text"/>
-    <w:basedOn w:val="DefaultParagraphFont"/>
-    <w:uiPriority w:val="99"/>
-    <w:semiHidden/>
-    <w:rsid w:val="00362806"/>
-    <w:rPr>
-      <w:color w:val="808080"/>
-    </w:rPr>
-  </w:style>
-  <w:style w:type="paragraph" w:customStyle="1" w:styleId="FB01D20A9BC340478354108F5D60696E">
-    <w:name w:val="FB01D20A9BC340478354108F5D60696E"/>
-    <w:rsid w:val="00362806"/>
-  </w:style>
-  <w:style w:type="paragraph" w:customStyle="1" w:styleId="2A3FA04250CD448F921CDDEE3A01CBB3">
-    <w:name w:val="2A3FA04250CD448F921CDDEE3A01CBB3"/>
-    <w:rsid w:val="00362806"/>
-  </w:style>
-  <w:style w:type="paragraph" w:customStyle="1" w:styleId="124F8B5CA2E24F6C88B41039B5320379">
-    <w:name w:val="124F8B5CA2E24F6C88B41039B5320379"/>
-    <w:rsid w:val="00362806"/>
-  </w:style>
-  <w:style w:type="paragraph" w:customStyle="1" w:styleId="A4616854D8C0472C889C9983412C2C23">
-    <w:name w:val="A4616854D8C0472C889C9983412C2C23"/>
-    <w:rsid w:val="00362806"/>
-  </w:style>
-</w:styles>
-</file>
-
-<file path=word/glossary/webSettings.xml><?xml version="1.0" encoding="utf-8"?>
-<w:webSettings xmlns:mc="http://schemas.openxmlformats.org/markup-compatibility/2006" xmlns:r="http://schemas.openxmlformats.org/officeDocument/2006/relationships" xmlns:w="http://schemas.openxmlformats.org/wordprocessingml/2006/main" xmlns:w14="http://schemas.microsoft.com/office/word/2010/wordml" xmlns:w15="http://schemas.microsoft.com/office/word/2012/wordml" mc:Ignorable="w14 w15">
-  <w:optimizeForBrowser/>
-  <w:allowPNG/>
-</w:webSettings>
 </file>
 
 <file path=word/theme/theme1.xml><?xml version="1.0" encoding="utf-8"?>
@@ -30672,7 +29990,7 @@
 </file>
 
 <file path=customXml/itemProps1.xml><?xml version="1.0" encoding="utf-8"?>
-<ds:datastoreItem xmlns:ds="http://schemas.openxmlformats.org/officeDocument/2006/customXml" ds:itemID="{D69B9764-2B8B-4D97-8080-8D3511AAC7D0}">
+<ds:datastoreItem xmlns:ds="http://schemas.openxmlformats.org/officeDocument/2006/customXml" ds:itemID="{554E5873-E7EA-4DBF-B4B6-3545254A5584}">
   <ds:schemaRefs>
     <ds:schemaRef ds:uri="http://schemas.openxmlformats.org/officeDocument/2006/bibliography"/>
   </ds:schemaRefs>

</xml_diff>